<commit_message>
Practical-9: add students in footer
</commit_message>
<xml_diff>
--- a/Practical-9/Discussion.docx
+++ b/Practical-9/Discussion.docx
@@ -34,6 +34,13 @@
             <w:r>
               <w:rPr>
                 <w:b/>
+                <w:lang w:val="vi-VN"/>
+              </w:rPr>
+              <w:t xml:space="preserve">Git </w:t>
+            </w:r>
+            <w:r>
+              <w:rPr>
+                <w:b/>
               </w:rPr>
               <w:t>Size</w:t>
             </w:r>
@@ -98,21 +105,7 @@
               <w:rPr>
                 <w:b/>
               </w:rPr>
-              <w:t>Time (</w:t>
-            </w:r>
-            <w:proofErr w:type="spellStart"/>
-            <w:r>
-              <w:rPr>
-                <w:b/>
-              </w:rPr>
-              <w:t>ms</w:t>
-            </w:r>
-            <w:proofErr w:type="spellEnd"/>
-            <w:r>
-              <w:rPr>
-                <w:b/>
-              </w:rPr>
-              <w:t>)</w:t>
+              <w:t>Time (ms)</w:t>
             </w:r>
           </w:p>
         </w:tc>
@@ -155,11 +148,9 @@
             <w:pPr>
               <w:jc w:val="center"/>
             </w:pPr>
-            <w:proofErr w:type="spellStart"/>
             <w:r>
               <w:t>BubbleSort</w:t>
             </w:r>
-            <w:proofErr w:type="spellEnd"/>
           </w:p>
         </w:tc>
         <w:tc>
@@ -215,11 +206,9 @@
             <w:pPr>
               <w:jc w:val="center"/>
             </w:pPr>
-            <w:proofErr w:type="spellStart"/>
             <w:r>
               <w:t>InsertionSort</w:t>
             </w:r>
-            <w:proofErr w:type="spellEnd"/>
           </w:p>
         </w:tc>
         <w:tc>
@@ -275,11 +264,9 @@
             <w:pPr>
               <w:jc w:val="center"/>
             </w:pPr>
-            <w:proofErr w:type="spellStart"/>
             <w:r>
               <w:t>SelectionSort</w:t>
             </w:r>
-            <w:proofErr w:type="spellEnd"/>
           </w:p>
         </w:tc>
         <w:tc>
@@ -335,11 +322,9 @@
             <w:pPr>
               <w:jc w:val="center"/>
             </w:pPr>
-            <w:proofErr w:type="spellStart"/>
             <w:r>
               <w:t>MergeSort</w:t>
             </w:r>
-            <w:proofErr w:type="spellEnd"/>
           </w:p>
         </w:tc>
         <w:tc>
@@ -395,11 +380,9 @@
             <w:pPr>
               <w:jc w:val="center"/>
             </w:pPr>
-            <w:proofErr w:type="spellStart"/>
             <w:r>
               <w:t>QuickSort</w:t>
             </w:r>
-            <w:proofErr w:type="spellEnd"/>
           </w:p>
         </w:tc>
         <w:tc>
@@ -513,11 +496,9 @@
             <w:pPr>
               <w:jc w:val="center"/>
             </w:pPr>
-            <w:proofErr w:type="spellStart"/>
             <w:r>
               <w:t>QuickSortRandom</w:t>
             </w:r>
-            <w:proofErr w:type="spellEnd"/>
           </w:p>
         </w:tc>
         <w:tc>
@@ -573,11 +554,9 @@
             <w:pPr>
               <w:jc w:val="center"/>
             </w:pPr>
-            <w:proofErr w:type="spellStart"/>
             <w:r>
               <w:t>BubbleSort</w:t>
             </w:r>
-            <w:proofErr w:type="spellEnd"/>
           </w:p>
         </w:tc>
         <w:tc>
@@ -633,11 +612,9 @@
             <w:pPr>
               <w:jc w:val="center"/>
             </w:pPr>
-            <w:proofErr w:type="spellStart"/>
             <w:r>
               <w:t>InsertionSort</w:t>
             </w:r>
-            <w:proofErr w:type="spellEnd"/>
           </w:p>
         </w:tc>
         <w:tc>
@@ -693,11 +670,9 @@
             <w:pPr>
               <w:jc w:val="center"/>
             </w:pPr>
-            <w:proofErr w:type="spellStart"/>
             <w:r>
               <w:t>SelectionSort</w:t>
             </w:r>
-            <w:proofErr w:type="spellEnd"/>
           </w:p>
         </w:tc>
         <w:tc>
@@ -753,11 +728,9 @@
             <w:pPr>
               <w:jc w:val="center"/>
             </w:pPr>
-            <w:proofErr w:type="spellStart"/>
             <w:r>
               <w:t>MergeSort</w:t>
             </w:r>
-            <w:proofErr w:type="spellEnd"/>
           </w:p>
         </w:tc>
         <w:tc>
@@ -813,11 +786,9 @@
             <w:pPr>
               <w:jc w:val="center"/>
             </w:pPr>
-            <w:proofErr w:type="spellStart"/>
             <w:r>
               <w:t>QuickSort</w:t>
             </w:r>
-            <w:proofErr w:type="spellEnd"/>
           </w:p>
         </w:tc>
         <w:tc>
@@ -931,11 +902,9 @@
             <w:pPr>
               <w:jc w:val="center"/>
             </w:pPr>
-            <w:proofErr w:type="spellStart"/>
             <w:r>
               <w:t>QuickSortRandom</w:t>
             </w:r>
-            <w:proofErr w:type="spellEnd"/>
           </w:p>
         </w:tc>
         <w:tc>
@@ -991,11 +960,9 @@
             <w:pPr>
               <w:jc w:val="center"/>
             </w:pPr>
-            <w:proofErr w:type="spellStart"/>
             <w:r>
               <w:t>BubbleSort</w:t>
             </w:r>
-            <w:proofErr w:type="spellEnd"/>
           </w:p>
         </w:tc>
         <w:tc>
@@ -1051,11 +1018,9 @@
             <w:pPr>
               <w:jc w:val="center"/>
             </w:pPr>
-            <w:proofErr w:type="spellStart"/>
             <w:r>
               <w:t>InsertionSort</w:t>
             </w:r>
-            <w:proofErr w:type="spellEnd"/>
           </w:p>
         </w:tc>
         <w:tc>
@@ -1111,11 +1076,9 @@
             <w:pPr>
               <w:jc w:val="center"/>
             </w:pPr>
-            <w:proofErr w:type="spellStart"/>
             <w:r>
               <w:t>SelectionSort</w:t>
             </w:r>
-            <w:proofErr w:type="spellEnd"/>
           </w:p>
         </w:tc>
         <w:tc>
@@ -1171,11 +1134,9 @@
             <w:pPr>
               <w:jc w:val="center"/>
             </w:pPr>
-            <w:proofErr w:type="spellStart"/>
             <w:r>
               <w:t>MergeSort</w:t>
             </w:r>
-            <w:proofErr w:type="spellEnd"/>
           </w:p>
         </w:tc>
         <w:tc>
@@ -1231,11 +1192,9 @@
             <w:pPr>
               <w:jc w:val="center"/>
             </w:pPr>
-            <w:proofErr w:type="spellStart"/>
             <w:r>
               <w:t>QuickSort</w:t>
             </w:r>
-            <w:proofErr w:type="spellEnd"/>
           </w:p>
         </w:tc>
         <w:tc>
@@ -1349,11 +1308,9 @@
             <w:pPr>
               <w:jc w:val="center"/>
             </w:pPr>
-            <w:proofErr w:type="spellStart"/>
             <w:r>
               <w:t>QuickSortRandom</w:t>
             </w:r>
-            <w:proofErr w:type="spellEnd"/>
           </w:p>
         </w:tc>
         <w:tc>
@@ -1395,27 +1352,23 @@
             <w:pPr>
               <w:jc w:val="center"/>
             </w:pPr>
-            <w:proofErr w:type="spellStart"/>
             <w:r>
               <w:t>NearlySorted</w:t>
             </w:r>
-            <w:proofErr w:type="spellEnd"/>
-          </w:p>
-        </w:tc>
-        <w:tc>
-          <w:tcPr>
-            <w:tcW w:w="2160" w:type="dxa"/>
-            <w:shd w:val="clear" w:color="auto" w:fill="F2CEED" w:themeFill="accent5" w:themeFillTint="33"/>
-          </w:tcPr>
-          <w:p>
-            <w:pPr>
-              <w:jc w:val="center"/>
-            </w:pPr>
-            <w:proofErr w:type="spellStart"/>
+          </w:p>
+        </w:tc>
+        <w:tc>
+          <w:tcPr>
+            <w:tcW w:w="2160" w:type="dxa"/>
+            <w:shd w:val="clear" w:color="auto" w:fill="F2CEED" w:themeFill="accent5" w:themeFillTint="33"/>
+          </w:tcPr>
+          <w:p>
+            <w:pPr>
+              <w:jc w:val="center"/>
+            </w:pPr>
             <w:r>
               <w:t>BubbleSort</w:t>
             </w:r>
-            <w:proofErr w:type="spellEnd"/>
           </w:p>
         </w:tc>
         <w:tc>
@@ -1457,27 +1410,23 @@
             <w:pPr>
               <w:jc w:val="center"/>
             </w:pPr>
-            <w:proofErr w:type="spellStart"/>
             <w:r>
               <w:t>NearlySorted</w:t>
             </w:r>
-            <w:proofErr w:type="spellEnd"/>
-          </w:p>
-        </w:tc>
-        <w:tc>
-          <w:tcPr>
-            <w:tcW w:w="2160" w:type="dxa"/>
-            <w:shd w:val="clear" w:color="auto" w:fill="F2CEED" w:themeFill="accent5" w:themeFillTint="33"/>
-          </w:tcPr>
-          <w:p>
-            <w:pPr>
-              <w:jc w:val="center"/>
-            </w:pPr>
-            <w:proofErr w:type="spellStart"/>
+          </w:p>
+        </w:tc>
+        <w:tc>
+          <w:tcPr>
+            <w:tcW w:w="2160" w:type="dxa"/>
+            <w:shd w:val="clear" w:color="auto" w:fill="F2CEED" w:themeFill="accent5" w:themeFillTint="33"/>
+          </w:tcPr>
+          <w:p>
+            <w:pPr>
+              <w:jc w:val="center"/>
+            </w:pPr>
             <w:r>
               <w:t>InsertionSort</w:t>
             </w:r>
-            <w:proofErr w:type="spellEnd"/>
           </w:p>
         </w:tc>
         <w:tc>
@@ -1519,27 +1468,23 @@
             <w:pPr>
               <w:jc w:val="center"/>
             </w:pPr>
-            <w:proofErr w:type="spellStart"/>
             <w:r>
               <w:t>NearlySorted</w:t>
             </w:r>
-            <w:proofErr w:type="spellEnd"/>
-          </w:p>
-        </w:tc>
-        <w:tc>
-          <w:tcPr>
-            <w:tcW w:w="2160" w:type="dxa"/>
-            <w:shd w:val="clear" w:color="auto" w:fill="F2CEED" w:themeFill="accent5" w:themeFillTint="33"/>
-          </w:tcPr>
-          <w:p>
-            <w:pPr>
-              <w:jc w:val="center"/>
-            </w:pPr>
-            <w:proofErr w:type="spellStart"/>
+          </w:p>
+        </w:tc>
+        <w:tc>
+          <w:tcPr>
+            <w:tcW w:w="2160" w:type="dxa"/>
+            <w:shd w:val="clear" w:color="auto" w:fill="F2CEED" w:themeFill="accent5" w:themeFillTint="33"/>
+          </w:tcPr>
+          <w:p>
+            <w:pPr>
+              <w:jc w:val="center"/>
+            </w:pPr>
             <w:r>
               <w:t>SelectionSort</w:t>
             </w:r>
-            <w:proofErr w:type="spellEnd"/>
           </w:p>
         </w:tc>
         <w:tc>
@@ -1581,27 +1526,23 @@
             <w:pPr>
               <w:jc w:val="center"/>
             </w:pPr>
-            <w:proofErr w:type="spellStart"/>
             <w:r>
               <w:t>NearlySorted</w:t>
             </w:r>
-            <w:proofErr w:type="spellEnd"/>
-          </w:p>
-        </w:tc>
-        <w:tc>
-          <w:tcPr>
-            <w:tcW w:w="2160" w:type="dxa"/>
-            <w:shd w:val="clear" w:color="auto" w:fill="F2CEED" w:themeFill="accent5" w:themeFillTint="33"/>
-          </w:tcPr>
-          <w:p>
-            <w:pPr>
-              <w:jc w:val="center"/>
-            </w:pPr>
-            <w:proofErr w:type="spellStart"/>
+          </w:p>
+        </w:tc>
+        <w:tc>
+          <w:tcPr>
+            <w:tcW w:w="2160" w:type="dxa"/>
+            <w:shd w:val="clear" w:color="auto" w:fill="F2CEED" w:themeFill="accent5" w:themeFillTint="33"/>
+          </w:tcPr>
+          <w:p>
+            <w:pPr>
+              <w:jc w:val="center"/>
+            </w:pPr>
             <w:r>
               <w:t>MergeSort</w:t>
             </w:r>
-            <w:proofErr w:type="spellEnd"/>
           </w:p>
         </w:tc>
         <w:tc>
@@ -1644,27 +1585,23 @@
             <w:pPr>
               <w:jc w:val="center"/>
             </w:pPr>
-            <w:proofErr w:type="spellStart"/>
             <w:r>
               <w:t>NearlySorted</w:t>
             </w:r>
-            <w:proofErr w:type="spellEnd"/>
-          </w:p>
-        </w:tc>
-        <w:tc>
-          <w:tcPr>
-            <w:tcW w:w="2160" w:type="dxa"/>
-            <w:shd w:val="clear" w:color="auto" w:fill="F2CEED" w:themeFill="accent5" w:themeFillTint="33"/>
-          </w:tcPr>
-          <w:p>
-            <w:pPr>
-              <w:jc w:val="center"/>
-            </w:pPr>
-            <w:proofErr w:type="spellStart"/>
+          </w:p>
+        </w:tc>
+        <w:tc>
+          <w:tcPr>
+            <w:tcW w:w="2160" w:type="dxa"/>
+            <w:shd w:val="clear" w:color="auto" w:fill="F2CEED" w:themeFill="accent5" w:themeFillTint="33"/>
+          </w:tcPr>
+          <w:p>
+            <w:pPr>
+              <w:jc w:val="center"/>
+            </w:pPr>
             <w:r>
               <w:t>QuickSort</w:t>
             </w:r>
-            <w:proofErr w:type="spellEnd"/>
           </w:p>
         </w:tc>
         <w:tc>
@@ -1706,11 +1643,9 @@
             <w:pPr>
               <w:jc w:val="center"/>
             </w:pPr>
-            <w:proofErr w:type="spellStart"/>
             <w:r>
               <w:t>NearlySorted</w:t>
             </w:r>
-            <w:proofErr w:type="spellEnd"/>
           </w:p>
         </w:tc>
         <w:tc>
@@ -1772,11 +1707,9 @@
             <w:pPr>
               <w:jc w:val="center"/>
             </w:pPr>
-            <w:proofErr w:type="spellStart"/>
             <w:r>
               <w:t>NearlySorted</w:t>
             </w:r>
-            <w:proofErr w:type="spellEnd"/>
           </w:p>
         </w:tc>
         <w:tc>
@@ -1791,11 +1724,9 @@
             <w:pPr>
               <w:jc w:val="center"/>
             </w:pPr>
-            <w:proofErr w:type="spellStart"/>
             <w:r>
               <w:t>QuickSortRandom</w:t>
             </w:r>
-            <w:proofErr w:type="spellEnd"/>
           </w:p>
         </w:tc>
         <w:tc>
@@ -1854,11 +1785,9 @@
             <w:pPr>
               <w:jc w:val="center"/>
             </w:pPr>
-            <w:proofErr w:type="spellStart"/>
             <w:r>
               <w:t>BubbleSort</w:t>
             </w:r>
-            <w:proofErr w:type="spellEnd"/>
           </w:p>
         </w:tc>
         <w:tc>
@@ -1914,11 +1843,9 @@
             <w:pPr>
               <w:jc w:val="center"/>
             </w:pPr>
-            <w:proofErr w:type="spellStart"/>
             <w:r>
               <w:t>InsertionSort</w:t>
             </w:r>
-            <w:proofErr w:type="spellEnd"/>
           </w:p>
         </w:tc>
         <w:tc>
@@ -1974,11 +1901,9 @@
             <w:pPr>
               <w:jc w:val="center"/>
             </w:pPr>
-            <w:proofErr w:type="spellStart"/>
             <w:r>
               <w:t>SelectionSort</w:t>
             </w:r>
-            <w:proofErr w:type="spellEnd"/>
           </w:p>
         </w:tc>
         <w:tc>
@@ -2034,11 +1959,9 @@
             <w:pPr>
               <w:jc w:val="center"/>
             </w:pPr>
-            <w:proofErr w:type="spellStart"/>
             <w:r>
               <w:t>MergeSort</w:t>
             </w:r>
-            <w:proofErr w:type="spellEnd"/>
           </w:p>
         </w:tc>
         <w:tc>
@@ -2094,11 +2017,9 @@
             <w:pPr>
               <w:jc w:val="center"/>
             </w:pPr>
-            <w:proofErr w:type="spellStart"/>
             <w:r>
               <w:t>QuickSort</w:t>
             </w:r>
-            <w:proofErr w:type="spellEnd"/>
           </w:p>
         </w:tc>
         <w:tc>
@@ -2212,11 +2133,9 @@
             <w:pPr>
               <w:jc w:val="center"/>
             </w:pPr>
-            <w:proofErr w:type="spellStart"/>
             <w:r>
               <w:t>QuickSortRandom</w:t>
             </w:r>
-            <w:proofErr w:type="spellEnd"/>
           </w:p>
         </w:tc>
         <w:tc>
@@ -2272,11 +2191,9 @@
             <w:pPr>
               <w:jc w:val="center"/>
             </w:pPr>
-            <w:proofErr w:type="spellStart"/>
             <w:r>
               <w:t>BubbleSort</w:t>
             </w:r>
-            <w:proofErr w:type="spellEnd"/>
           </w:p>
         </w:tc>
         <w:tc>
@@ -2332,11 +2249,9 @@
             <w:pPr>
               <w:jc w:val="center"/>
             </w:pPr>
-            <w:proofErr w:type="spellStart"/>
             <w:r>
               <w:t>InsertionSort</w:t>
             </w:r>
-            <w:proofErr w:type="spellEnd"/>
           </w:p>
         </w:tc>
         <w:tc>
@@ -2392,11 +2307,9 @@
             <w:pPr>
               <w:jc w:val="center"/>
             </w:pPr>
-            <w:proofErr w:type="spellStart"/>
             <w:r>
               <w:t>SelectionSort</w:t>
             </w:r>
-            <w:proofErr w:type="spellEnd"/>
           </w:p>
         </w:tc>
         <w:tc>
@@ -2452,11 +2365,9 @@
             <w:pPr>
               <w:jc w:val="center"/>
             </w:pPr>
-            <w:proofErr w:type="spellStart"/>
             <w:r>
               <w:t>MergeSort</w:t>
             </w:r>
-            <w:proofErr w:type="spellEnd"/>
           </w:p>
         </w:tc>
         <w:tc>
@@ -2512,11 +2423,9 @@
             <w:pPr>
               <w:jc w:val="center"/>
             </w:pPr>
-            <w:proofErr w:type="spellStart"/>
             <w:r>
               <w:t>QuickSort</w:t>
             </w:r>
-            <w:proofErr w:type="spellEnd"/>
           </w:p>
         </w:tc>
         <w:tc>
@@ -2630,11 +2539,9 @@
             <w:pPr>
               <w:jc w:val="center"/>
             </w:pPr>
-            <w:proofErr w:type="spellStart"/>
             <w:r>
               <w:t>QuickSortRandom</w:t>
             </w:r>
-            <w:proofErr w:type="spellEnd"/>
           </w:p>
         </w:tc>
         <w:tc>
@@ -2690,11 +2597,9 @@
             <w:pPr>
               <w:jc w:val="center"/>
             </w:pPr>
-            <w:proofErr w:type="spellStart"/>
             <w:r>
               <w:t>BubbleSort</w:t>
             </w:r>
-            <w:proofErr w:type="spellEnd"/>
           </w:p>
         </w:tc>
         <w:tc>
@@ -2750,11 +2655,9 @@
             <w:pPr>
               <w:jc w:val="center"/>
             </w:pPr>
-            <w:proofErr w:type="spellStart"/>
             <w:r>
               <w:t>InsertionSort</w:t>
             </w:r>
-            <w:proofErr w:type="spellEnd"/>
           </w:p>
         </w:tc>
         <w:tc>
@@ -2810,11 +2713,9 @@
             <w:pPr>
               <w:jc w:val="center"/>
             </w:pPr>
-            <w:proofErr w:type="spellStart"/>
             <w:r>
               <w:t>SelectionSort</w:t>
             </w:r>
-            <w:proofErr w:type="spellEnd"/>
           </w:p>
         </w:tc>
         <w:tc>
@@ -2870,11 +2771,9 @@
             <w:pPr>
               <w:jc w:val="center"/>
             </w:pPr>
-            <w:proofErr w:type="spellStart"/>
             <w:r>
               <w:t>MergeSort</w:t>
             </w:r>
-            <w:proofErr w:type="spellEnd"/>
           </w:p>
         </w:tc>
         <w:tc>
@@ -2930,11 +2829,9 @@
             <w:pPr>
               <w:jc w:val="center"/>
             </w:pPr>
-            <w:proofErr w:type="spellStart"/>
             <w:r>
               <w:t>QuickSort</w:t>
             </w:r>
-            <w:proofErr w:type="spellEnd"/>
           </w:p>
         </w:tc>
         <w:tc>
@@ -3048,11 +2945,9 @@
             <w:pPr>
               <w:jc w:val="center"/>
             </w:pPr>
-            <w:proofErr w:type="spellStart"/>
             <w:r>
               <w:t>QuickSortRandom</w:t>
             </w:r>
-            <w:proofErr w:type="spellEnd"/>
           </w:p>
         </w:tc>
         <w:tc>
@@ -3094,27 +2989,23 @@
             <w:pPr>
               <w:jc w:val="center"/>
             </w:pPr>
-            <w:proofErr w:type="spellStart"/>
             <w:r>
               <w:t>NearlySorted</w:t>
             </w:r>
-            <w:proofErr w:type="spellEnd"/>
-          </w:p>
-        </w:tc>
-        <w:tc>
-          <w:tcPr>
-            <w:tcW w:w="2160" w:type="dxa"/>
-            <w:shd w:val="clear" w:color="auto" w:fill="CAEDFB" w:themeFill="accent4" w:themeFillTint="33"/>
-          </w:tcPr>
-          <w:p>
-            <w:pPr>
-              <w:jc w:val="center"/>
-            </w:pPr>
-            <w:proofErr w:type="spellStart"/>
+          </w:p>
+        </w:tc>
+        <w:tc>
+          <w:tcPr>
+            <w:tcW w:w="2160" w:type="dxa"/>
+            <w:shd w:val="clear" w:color="auto" w:fill="CAEDFB" w:themeFill="accent4" w:themeFillTint="33"/>
+          </w:tcPr>
+          <w:p>
+            <w:pPr>
+              <w:jc w:val="center"/>
+            </w:pPr>
             <w:r>
               <w:t>BubbleSort</w:t>
             </w:r>
-            <w:proofErr w:type="spellEnd"/>
           </w:p>
         </w:tc>
         <w:tc>
@@ -3156,27 +3047,23 @@
             <w:pPr>
               <w:jc w:val="center"/>
             </w:pPr>
-            <w:proofErr w:type="spellStart"/>
             <w:r>
               <w:t>NearlySorted</w:t>
             </w:r>
-            <w:proofErr w:type="spellEnd"/>
-          </w:p>
-        </w:tc>
-        <w:tc>
-          <w:tcPr>
-            <w:tcW w:w="2160" w:type="dxa"/>
-            <w:shd w:val="clear" w:color="auto" w:fill="CAEDFB" w:themeFill="accent4" w:themeFillTint="33"/>
-          </w:tcPr>
-          <w:p>
-            <w:pPr>
-              <w:jc w:val="center"/>
-            </w:pPr>
-            <w:proofErr w:type="spellStart"/>
+          </w:p>
+        </w:tc>
+        <w:tc>
+          <w:tcPr>
+            <w:tcW w:w="2160" w:type="dxa"/>
+            <w:shd w:val="clear" w:color="auto" w:fill="CAEDFB" w:themeFill="accent4" w:themeFillTint="33"/>
+          </w:tcPr>
+          <w:p>
+            <w:pPr>
+              <w:jc w:val="center"/>
+            </w:pPr>
             <w:r>
               <w:t>InsertionSort</w:t>
             </w:r>
-            <w:proofErr w:type="spellEnd"/>
           </w:p>
         </w:tc>
         <w:tc>
@@ -3219,27 +3106,23 @@
             <w:pPr>
               <w:jc w:val="center"/>
             </w:pPr>
-            <w:proofErr w:type="spellStart"/>
             <w:r>
               <w:t>NearlySorted</w:t>
             </w:r>
-            <w:proofErr w:type="spellEnd"/>
-          </w:p>
-        </w:tc>
-        <w:tc>
-          <w:tcPr>
-            <w:tcW w:w="2160" w:type="dxa"/>
-            <w:shd w:val="clear" w:color="auto" w:fill="CAEDFB" w:themeFill="accent4" w:themeFillTint="33"/>
-          </w:tcPr>
-          <w:p>
-            <w:pPr>
-              <w:jc w:val="center"/>
-            </w:pPr>
-            <w:proofErr w:type="spellStart"/>
+          </w:p>
+        </w:tc>
+        <w:tc>
+          <w:tcPr>
+            <w:tcW w:w="2160" w:type="dxa"/>
+            <w:shd w:val="clear" w:color="auto" w:fill="CAEDFB" w:themeFill="accent4" w:themeFillTint="33"/>
+          </w:tcPr>
+          <w:p>
+            <w:pPr>
+              <w:jc w:val="center"/>
+            </w:pPr>
             <w:r>
               <w:t>SelectionSort</w:t>
             </w:r>
-            <w:proofErr w:type="spellEnd"/>
           </w:p>
         </w:tc>
         <w:tc>
@@ -3281,27 +3164,23 @@
             <w:pPr>
               <w:jc w:val="center"/>
             </w:pPr>
-            <w:proofErr w:type="spellStart"/>
             <w:r>
               <w:t>NearlySorted</w:t>
             </w:r>
-            <w:proofErr w:type="spellEnd"/>
-          </w:p>
-        </w:tc>
-        <w:tc>
-          <w:tcPr>
-            <w:tcW w:w="2160" w:type="dxa"/>
-            <w:shd w:val="clear" w:color="auto" w:fill="CAEDFB" w:themeFill="accent4" w:themeFillTint="33"/>
-          </w:tcPr>
-          <w:p>
-            <w:pPr>
-              <w:jc w:val="center"/>
-            </w:pPr>
-            <w:proofErr w:type="spellStart"/>
+          </w:p>
+        </w:tc>
+        <w:tc>
+          <w:tcPr>
+            <w:tcW w:w="2160" w:type="dxa"/>
+            <w:shd w:val="clear" w:color="auto" w:fill="CAEDFB" w:themeFill="accent4" w:themeFillTint="33"/>
+          </w:tcPr>
+          <w:p>
+            <w:pPr>
+              <w:jc w:val="center"/>
+            </w:pPr>
             <w:r>
               <w:t>MergeSort</w:t>
             </w:r>
-            <w:proofErr w:type="spellEnd"/>
           </w:p>
         </w:tc>
         <w:tc>
@@ -3343,27 +3222,23 @@
             <w:pPr>
               <w:jc w:val="center"/>
             </w:pPr>
-            <w:proofErr w:type="spellStart"/>
             <w:r>
               <w:t>NearlySorted</w:t>
             </w:r>
-            <w:proofErr w:type="spellEnd"/>
-          </w:p>
-        </w:tc>
-        <w:tc>
-          <w:tcPr>
-            <w:tcW w:w="2160" w:type="dxa"/>
-            <w:shd w:val="clear" w:color="auto" w:fill="CAEDFB" w:themeFill="accent4" w:themeFillTint="33"/>
-          </w:tcPr>
-          <w:p>
-            <w:pPr>
-              <w:jc w:val="center"/>
-            </w:pPr>
-            <w:proofErr w:type="spellStart"/>
+          </w:p>
+        </w:tc>
+        <w:tc>
+          <w:tcPr>
+            <w:tcW w:w="2160" w:type="dxa"/>
+            <w:shd w:val="clear" w:color="auto" w:fill="CAEDFB" w:themeFill="accent4" w:themeFillTint="33"/>
+          </w:tcPr>
+          <w:p>
+            <w:pPr>
+              <w:jc w:val="center"/>
+            </w:pPr>
             <w:r>
               <w:t>QuickSort</w:t>
             </w:r>
-            <w:proofErr w:type="spellEnd"/>
           </w:p>
         </w:tc>
         <w:tc>
@@ -3405,11 +3280,9 @@
             <w:pPr>
               <w:jc w:val="center"/>
             </w:pPr>
-            <w:proofErr w:type="spellStart"/>
             <w:r>
               <w:t>NearlySorted</w:t>
             </w:r>
-            <w:proofErr w:type="spellEnd"/>
           </w:p>
         </w:tc>
         <w:tc>
@@ -3471,11 +3344,9 @@
             <w:pPr>
               <w:jc w:val="center"/>
             </w:pPr>
-            <w:proofErr w:type="spellStart"/>
             <w:r>
               <w:t>NearlySorted</w:t>
             </w:r>
-            <w:proofErr w:type="spellEnd"/>
           </w:p>
         </w:tc>
         <w:tc>
@@ -3490,11 +3361,9 @@
             <w:pPr>
               <w:jc w:val="center"/>
             </w:pPr>
-            <w:proofErr w:type="spellStart"/>
             <w:r>
               <w:t>QuickSortRandom</w:t>
             </w:r>
-            <w:proofErr w:type="spellEnd"/>
           </w:p>
         </w:tc>
         <w:tc>
@@ -3553,11 +3422,9 @@
             <w:pPr>
               <w:jc w:val="center"/>
             </w:pPr>
-            <w:proofErr w:type="spellStart"/>
             <w:r>
               <w:t>BubbleSort</w:t>
             </w:r>
-            <w:proofErr w:type="spellEnd"/>
           </w:p>
         </w:tc>
         <w:tc>
@@ -3613,11 +3480,9 @@
             <w:pPr>
               <w:jc w:val="center"/>
             </w:pPr>
-            <w:proofErr w:type="spellStart"/>
             <w:r>
               <w:t>InsertionSort</w:t>
             </w:r>
-            <w:proofErr w:type="spellEnd"/>
           </w:p>
         </w:tc>
         <w:tc>
@@ -3673,11 +3538,9 @@
             <w:pPr>
               <w:jc w:val="center"/>
             </w:pPr>
-            <w:proofErr w:type="spellStart"/>
             <w:r>
               <w:t>SelectionSort</w:t>
             </w:r>
-            <w:proofErr w:type="spellEnd"/>
           </w:p>
         </w:tc>
         <w:tc>
@@ -3733,11 +3596,9 @@
             <w:pPr>
               <w:jc w:val="center"/>
             </w:pPr>
-            <w:proofErr w:type="spellStart"/>
             <w:r>
               <w:t>MergeSort</w:t>
             </w:r>
-            <w:proofErr w:type="spellEnd"/>
           </w:p>
         </w:tc>
         <w:tc>
@@ -3793,11 +3654,9 @@
             <w:pPr>
               <w:jc w:val="center"/>
             </w:pPr>
-            <w:proofErr w:type="spellStart"/>
             <w:r>
               <w:t>QuickSort</w:t>
             </w:r>
-            <w:proofErr w:type="spellEnd"/>
           </w:p>
         </w:tc>
         <w:tc>
@@ -3911,11 +3770,9 @@
             <w:pPr>
               <w:jc w:val="center"/>
             </w:pPr>
-            <w:proofErr w:type="spellStart"/>
             <w:r>
               <w:t>QuickSortRandom</w:t>
             </w:r>
-            <w:proofErr w:type="spellEnd"/>
           </w:p>
         </w:tc>
         <w:tc>
@@ -3971,11 +3828,9 @@
             <w:pPr>
               <w:jc w:val="center"/>
             </w:pPr>
-            <w:proofErr w:type="spellStart"/>
             <w:r>
               <w:t>BubbleSort</w:t>
             </w:r>
-            <w:proofErr w:type="spellEnd"/>
           </w:p>
         </w:tc>
         <w:tc>
@@ -4031,11 +3886,9 @@
             <w:pPr>
               <w:jc w:val="center"/>
             </w:pPr>
-            <w:proofErr w:type="spellStart"/>
             <w:r>
               <w:t>InsertionSort</w:t>
             </w:r>
-            <w:proofErr w:type="spellEnd"/>
           </w:p>
         </w:tc>
         <w:tc>
@@ -4091,11 +3944,9 @@
             <w:pPr>
               <w:jc w:val="center"/>
             </w:pPr>
-            <w:proofErr w:type="spellStart"/>
             <w:r>
               <w:t>SelectionSort</w:t>
             </w:r>
-            <w:proofErr w:type="spellEnd"/>
           </w:p>
         </w:tc>
         <w:tc>
@@ -4151,11 +4002,9 @@
             <w:pPr>
               <w:jc w:val="center"/>
             </w:pPr>
-            <w:proofErr w:type="spellStart"/>
             <w:r>
               <w:t>MergeSort</w:t>
             </w:r>
-            <w:proofErr w:type="spellEnd"/>
           </w:p>
         </w:tc>
         <w:tc>
@@ -4211,11 +4060,9 @@
             <w:pPr>
               <w:jc w:val="center"/>
             </w:pPr>
-            <w:proofErr w:type="spellStart"/>
             <w:r>
               <w:t>QuickSort</w:t>
             </w:r>
-            <w:proofErr w:type="spellEnd"/>
           </w:p>
         </w:tc>
         <w:tc>
@@ -4329,11 +4176,9 @@
             <w:pPr>
               <w:jc w:val="center"/>
             </w:pPr>
-            <w:proofErr w:type="spellStart"/>
             <w:r>
               <w:t>QuickSortRandom</w:t>
             </w:r>
-            <w:proofErr w:type="spellEnd"/>
           </w:p>
         </w:tc>
         <w:tc>
@@ -4389,11 +4234,9 @@
             <w:pPr>
               <w:jc w:val="center"/>
             </w:pPr>
-            <w:proofErr w:type="spellStart"/>
             <w:r>
               <w:t>BubbleSort</w:t>
             </w:r>
-            <w:proofErr w:type="spellEnd"/>
           </w:p>
         </w:tc>
         <w:tc>
@@ -4449,11 +4292,9 @@
             <w:pPr>
               <w:jc w:val="center"/>
             </w:pPr>
-            <w:proofErr w:type="spellStart"/>
             <w:r>
               <w:t>InsertionSort</w:t>
             </w:r>
-            <w:proofErr w:type="spellEnd"/>
           </w:p>
         </w:tc>
         <w:tc>
@@ -4509,11 +4350,9 @@
             <w:pPr>
               <w:jc w:val="center"/>
             </w:pPr>
-            <w:proofErr w:type="spellStart"/>
             <w:r>
               <w:t>SelectionSort</w:t>
             </w:r>
-            <w:proofErr w:type="spellEnd"/>
           </w:p>
         </w:tc>
         <w:tc>
@@ -4569,11 +4408,9 @@
             <w:pPr>
               <w:jc w:val="center"/>
             </w:pPr>
-            <w:proofErr w:type="spellStart"/>
             <w:r>
               <w:t>MergeSort</w:t>
             </w:r>
-            <w:proofErr w:type="spellEnd"/>
           </w:p>
         </w:tc>
         <w:tc>
@@ -4629,11 +4466,9 @@
             <w:pPr>
               <w:jc w:val="center"/>
             </w:pPr>
-            <w:proofErr w:type="spellStart"/>
             <w:r>
               <w:t>QuickSort</w:t>
             </w:r>
-            <w:proofErr w:type="spellEnd"/>
           </w:p>
         </w:tc>
         <w:tc>
@@ -4747,11 +4582,9 @@
             <w:pPr>
               <w:jc w:val="center"/>
             </w:pPr>
-            <w:proofErr w:type="spellStart"/>
             <w:r>
               <w:t>QuickSortRandom</w:t>
             </w:r>
-            <w:proofErr w:type="spellEnd"/>
           </w:p>
         </w:tc>
         <w:tc>
@@ -4794,27 +4627,23 @@
             <w:pPr>
               <w:jc w:val="center"/>
             </w:pPr>
-            <w:proofErr w:type="spellStart"/>
             <w:r>
               <w:t>NearlySorted</w:t>
             </w:r>
-            <w:proofErr w:type="spellEnd"/>
-          </w:p>
-        </w:tc>
-        <w:tc>
-          <w:tcPr>
-            <w:tcW w:w="2160" w:type="dxa"/>
-            <w:shd w:val="clear" w:color="auto" w:fill="FAE2D5" w:themeFill="accent2" w:themeFillTint="33"/>
-          </w:tcPr>
-          <w:p>
-            <w:pPr>
-              <w:jc w:val="center"/>
-            </w:pPr>
-            <w:proofErr w:type="spellStart"/>
+          </w:p>
+        </w:tc>
+        <w:tc>
+          <w:tcPr>
+            <w:tcW w:w="2160" w:type="dxa"/>
+            <w:shd w:val="clear" w:color="auto" w:fill="FAE2D5" w:themeFill="accent2" w:themeFillTint="33"/>
+          </w:tcPr>
+          <w:p>
+            <w:pPr>
+              <w:jc w:val="center"/>
+            </w:pPr>
             <w:r>
               <w:t>BubbleSort</w:t>
             </w:r>
-            <w:proofErr w:type="spellEnd"/>
           </w:p>
         </w:tc>
         <w:tc>
@@ -4856,27 +4685,23 @@
             <w:pPr>
               <w:jc w:val="center"/>
             </w:pPr>
-            <w:proofErr w:type="spellStart"/>
             <w:r>
               <w:t>NearlySorted</w:t>
             </w:r>
-            <w:proofErr w:type="spellEnd"/>
-          </w:p>
-        </w:tc>
-        <w:tc>
-          <w:tcPr>
-            <w:tcW w:w="2160" w:type="dxa"/>
-            <w:shd w:val="clear" w:color="auto" w:fill="FAE2D5" w:themeFill="accent2" w:themeFillTint="33"/>
-          </w:tcPr>
-          <w:p>
-            <w:pPr>
-              <w:jc w:val="center"/>
-            </w:pPr>
-            <w:proofErr w:type="spellStart"/>
+          </w:p>
+        </w:tc>
+        <w:tc>
+          <w:tcPr>
+            <w:tcW w:w="2160" w:type="dxa"/>
+            <w:shd w:val="clear" w:color="auto" w:fill="FAE2D5" w:themeFill="accent2" w:themeFillTint="33"/>
+          </w:tcPr>
+          <w:p>
+            <w:pPr>
+              <w:jc w:val="center"/>
+            </w:pPr>
             <w:r>
               <w:t>InsertionSort</w:t>
             </w:r>
-            <w:proofErr w:type="spellEnd"/>
           </w:p>
         </w:tc>
         <w:tc>
@@ -4918,27 +4743,23 @@
             <w:pPr>
               <w:jc w:val="center"/>
             </w:pPr>
-            <w:proofErr w:type="spellStart"/>
             <w:r>
               <w:t>NearlySorted</w:t>
             </w:r>
-            <w:proofErr w:type="spellEnd"/>
-          </w:p>
-        </w:tc>
-        <w:tc>
-          <w:tcPr>
-            <w:tcW w:w="2160" w:type="dxa"/>
-            <w:shd w:val="clear" w:color="auto" w:fill="FAE2D5" w:themeFill="accent2" w:themeFillTint="33"/>
-          </w:tcPr>
-          <w:p>
-            <w:pPr>
-              <w:jc w:val="center"/>
-            </w:pPr>
-            <w:proofErr w:type="spellStart"/>
+          </w:p>
+        </w:tc>
+        <w:tc>
+          <w:tcPr>
+            <w:tcW w:w="2160" w:type="dxa"/>
+            <w:shd w:val="clear" w:color="auto" w:fill="FAE2D5" w:themeFill="accent2" w:themeFillTint="33"/>
+          </w:tcPr>
+          <w:p>
+            <w:pPr>
+              <w:jc w:val="center"/>
+            </w:pPr>
             <w:r>
               <w:t>SelectionSort</w:t>
             </w:r>
-            <w:proofErr w:type="spellEnd"/>
           </w:p>
         </w:tc>
         <w:tc>
@@ -4980,27 +4801,23 @@
             <w:pPr>
               <w:jc w:val="center"/>
             </w:pPr>
-            <w:proofErr w:type="spellStart"/>
             <w:r>
               <w:t>NearlySorted</w:t>
             </w:r>
-            <w:proofErr w:type="spellEnd"/>
-          </w:p>
-        </w:tc>
-        <w:tc>
-          <w:tcPr>
-            <w:tcW w:w="2160" w:type="dxa"/>
-            <w:shd w:val="clear" w:color="auto" w:fill="FAE2D5" w:themeFill="accent2" w:themeFillTint="33"/>
-          </w:tcPr>
-          <w:p>
-            <w:pPr>
-              <w:jc w:val="center"/>
-            </w:pPr>
-            <w:proofErr w:type="spellStart"/>
+          </w:p>
+        </w:tc>
+        <w:tc>
+          <w:tcPr>
+            <w:tcW w:w="2160" w:type="dxa"/>
+            <w:shd w:val="clear" w:color="auto" w:fill="FAE2D5" w:themeFill="accent2" w:themeFillTint="33"/>
+          </w:tcPr>
+          <w:p>
+            <w:pPr>
+              <w:jc w:val="center"/>
+            </w:pPr>
             <w:r>
               <w:t>MergeSort</w:t>
             </w:r>
-            <w:proofErr w:type="spellEnd"/>
           </w:p>
         </w:tc>
         <w:tc>
@@ -5042,27 +4859,23 @@
             <w:pPr>
               <w:jc w:val="center"/>
             </w:pPr>
-            <w:proofErr w:type="spellStart"/>
             <w:r>
               <w:t>NearlySorted</w:t>
             </w:r>
-            <w:proofErr w:type="spellEnd"/>
-          </w:p>
-        </w:tc>
-        <w:tc>
-          <w:tcPr>
-            <w:tcW w:w="2160" w:type="dxa"/>
-            <w:shd w:val="clear" w:color="auto" w:fill="FAE2D5" w:themeFill="accent2" w:themeFillTint="33"/>
-          </w:tcPr>
-          <w:p>
-            <w:pPr>
-              <w:jc w:val="center"/>
-            </w:pPr>
-            <w:proofErr w:type="spellStart"/>
+          </w:p>
+        </w:tc>
+        <w:tc>
+          <w:tcPr>
+            <w:tcW w:w="2160" w:type="dxa"/>
+            <w:shd w:val="clear" w:color="auto" w:fill="FAE2D5" w:themeFill="accent2" w:themeFillTint="33"/>
+          </w:tcPr>
+          <w:p>
+            <w:pPr>
+              <w:jc w:val="center"/>
+            </w:pPr>
             <w:r>
               <w:t>QuickSort</w:t>
             </w:r>
-            <w:proofErr w:type="spellEnd"/>
           </w:p>
         </w:tc>
         <w:tc>
@@ -5104,11 +4917,9 @@
             <w:pPr>
               <w:jc w:val="center"/>
             </w:pPr>
-            <w:proofErr w:type="spellStart"/>
             <w:r>
               <w:t>NearlySorted</w:t>
             </w:r>
-            <w:proofErr w:type="spellEnd"/>
           </w:p>
         </w:tc>
         <w:tc>
@@ -5170,11 +4981,9 @@
             <w:pPr>
               <w:jc w:val="center"/>
             </w:pPr>
-            <w:proofErr w:type="spellStart"/>
             <w:r>
               <w:t>NearlySorted</w:t>
             </w:r>
-            <w:proofErr w:type="spellEnd"/>
           </w:p>
         </w:tc>
         <w:tc>
@@ -5189,11 +4998,9 @@
             <w:pPr>
               <w:jc w:val="center"/>
             </w:pPr>
-            <w:proofErr w:type="spellStart"/>
             <w:r>
               <w:t>QuickSortRandom</w:t>
             </w:r>
-            <w:proofErr w:type="spellEnd"/>
           </w:p>
         </w:tc>
         <w:tc>
@@ -5252,11 +5059,9 @@
             <w:pPr>
               <w:jc w:val="center"/>
             </w:pPr>
-            <w:proofErr w:type="spellStart"/>
             <w:r>
               <w:t>BubbleSort</w:t>
             </w:r>
-            <w:proofErr w:type="spellEnd"/>
           </w:p>
         </w:tc>
         <w:tc>
@@ -5312,11 +5117,9 @@
             <w:pPr>
               <w:jc w:val="center"/>
             </w:pPr>
-            <w:proofErr w:type="spellStart"/>
             <w:r>
               <w:t>InsertionSort</w:t>
             </w:r>
-            <w:proofErr w:type="spellEnd"/>
           </w:p>
         </w:tc>
         <w:tc>
@@ -5372,11 +5175,9 @@
             <w:pPr>
               <w:jc w:val="center"/>
             </w:pPr>
-            <w:proofErr w:type="spellStart"/>
             <w:r>
               <w:t>SelectionSort</w:t>
             </w:r>
-            <w:proofErr w:type="spellEnd"/>
           </w:p>
         </w:tc>
         <w:tc>
@@ -5432,11 +5233,9 @@
             <w:pPr>
               <w:jc w:val="center"/>
             </w:pPr>
-            <w:proofErr w:type="spellStart"/>
             <w:r>
               <w:t>MergeSort</w:t>
             </w:r>
-            <w:proofErr w:type="spellEnd"/>
           </w:p>
         </w:tc>
         <w:tc>
@@ -5492,11 +5291,9 @@
             <w:pPr>
               <w:jc w:val="center"/>
             </w:pPr>
-            <w:proofErr w:type="spellStart"/>
             <w:r>
               <w:t>QuickSort</w:t>
             </w:r>
-            <w:proofErr w:type="spellEnd"/>
           </w:p>
         </w:tc>
         <w:tc>
@@ -5610,11 +5407,9 @@
             <w:pPr>
               <w:jc w:val="center"/>
             </w:pPr>
-            <w:proofErr w:type="spellStart"/>
             <w:r>
               <w:t>QuickSortRandom</w:t>
             </w:r>
-            <w:proofErr w:type="spellEnd"/>
           </w:p>
         </w:tc>
         <w:tc>
@@ -5670,11 +5465,9 @@
             <w:pPr>
               <w:jc w:val="center"/>
             </w:pPr>
-            <w:proofErr w:type="spellStart"/>
             <w:r>
               <w:t>BubbleSort</w:t>
             </w:r>
-            <w:proofErr w:type="spellEnd"/>
           </w:p>
         </w:tc>
         <w:tc>
@@ -5730,11 +5523,9 @@
             <w:pPr>
               <w:jc w:val="center"/>
             </w:pPr>
-            <w:proofErr w:type="spellStart"/>
             <w:r>
               <w:t>InsertionSort</w:t>
             </w:r>
-            <w:proofErr w:type="spellEnd"/>
           </w:p>
         </w:tc>
         <w:tc>
@@ -5790,11 +5581,9 @@
             <w:pPr>
               <w:jc w:val="center"/>
             </w:pPr>
-            <w:proofErr w:type="spellStart"/>
             <w:r>
               <w:t>SelectionSort</w:t>
             </w:r>
-            <w:proofErr w:type="spellEnd"/>
           </w:p>
         </w:tc>
         <w:tc>
@@ -5850,11 +5639,9 @@
             <w:pPr>
               <w:jc w:val="center"/>
             </w:pPr>
-            <w:proofErr w:type="spellStart"/>
             <w:r>
               <w:t>MergeSort</w:t>
             </w:r>
-            <w:proofErr w:type="spellEnd"/>
           </w:p>
         </w:tc>
         <w:tc>
@@ -5910,11 +5697,9 @@
             <w:pPr>
               <w:jc w:val="center"/>
             </w:pPr>
-            <w:proofErr w:type="spellStart"/>
             <w:r>
               <w:t>QuickSort</w:t>
             </w:r>
-            <w:proofErr w:type="spellEnd"/>
           </w:p>
         </w:tc>
         <w:tc>
@@ -6028,11 +5813,9 @@
             <w:pPr>
               <w:jc w:val="center"/>
             </w:pPr>
-            <w:proofErr w:type="spellStart"/>
             <w:r>
               <w:t>QuickSortRandom</w:t>
             </w:r>
-            <w:proofErr w:type="spellEnd"/>
           </w:p>
         </w:tc>
         <w:tc>
@@ -6088,11 +5871,9 @@
             <w:pPr>
               <w:jc w:val="center"/>
             </w:pPr>
-            <w:proofErr w:type="spellStart"/>
             <w:r>
               <w:t>BubbleSort</w:t>
             </w:r>
-            <w:proofErr w:type="spellEnd"/>
           </w:p>
         </w:tc>
         <w:tc>
@@ -6148,11 +5929,9 @@
             <w:pPr>
               <w:jc w:val="center"/>
             </w:pPr>
-            <w:proofErr w:type="spellStart"/>
             <w:r>
               <w:t>InsertionSort</w:t>
             </w:r>
-            <w:proofErr w:type="spellEnd"/>
           </w:p>
         </w:tc>
         <w:tc>
@@ -6208,11 +5987,9 @@
             <w:pPr>
               <w:jc w:val="center"/>
             </w:pPr>
-            <w:proofErr w:type="spellStart"/>
             <w:r>
               <w:t>SelectionSort</w:t>
             </w:r>
-            <w:proofErr w:type="spellEnd"/>
           </w:p>
         </w:tc>
         <w:tc>
@@ -6268,11 +6045,9 @@
             <w:pPr>
               <w:jc w:val="center"/>
             </w:pPr>
-            <w:proofErr w:type="spellStart"/>
             <w:r>
               <w:t>MergeSort</w:t>
             </w:r>
-            <w:proofErr w:type="spellEnd"/>
           </w:p>
         </w:tc>
         <w:tc>
@@ -6337,11 +6112,9 @@
             <w:pPr>
               <w:jc w:val="center"/>
             </w:pPr>
-            <w:proofErr w:type="spellStart"/>
             <w:r>
               <w:t>QuickSort</w:t>
             </w:r>
-            <w:proofErr w:type="spellEnd"/>
           </w:p>
         </w:tc>
         <w:tc>
@@ -6459,11 +6232,9 @@
             <w:pPr>
               <w:jc w:val="center"/>
             </w:pPr>
-            <w:proofErr w:type="spellStart"/>
             <w:r>
               <w:t>QuickSortRandom</w:t>
             </w:r>
-            <w:proofErr w:type="spellEnd"/>
           </w:p>
         </w:tc>
         <w:tc>
@@ -6505,27 +6276,23 @@
             <w:pPr>
               <w:jc w:val="center"/>
             </w:pPr>
-            <w:proofErr w:type="spellStart"/>
             <w:r>
               <w:t>NearlySorted</w:t>
             </w:r>
-            <w:proofErr w:type="spellEnd"/>
-          </w:p>
-        </w:tc>
-        <w:tc>
-          <w:tcPr>
-            <w:tcW w:w="2160" w:type="dxa"/>
-            <w:shd w:val="clear" w:color="auto" w:fill="D9F2D0" w:themeFill="accent6" w:themeFillTint="33"/>
-          </w:tcPr>
-          <w:p>
-            <w:pPr>
-              <w:jc w:val="center"/>
-            </w:pPr>
-            <w:proofErr w:type="spellStart"/>
+          </w:p>
+        </w:tc>
+        <w:tc>
+          <w:tcPr>
+            <w:tcW w:w="2160" w:type="dxa"/>
+            <w:shd w:val="clear" w:color="auto" w:fill="D9F2D0" w:themeFill="accent6" w:themeFillTint="33"/>
+          </w:tcPr>
+          <w:p>
+            <w:pPr>
+              <w:jc w:val="center"/>
+            </w:pPr>
             <w:r>
               <w:t>BubbleSort</w:t>
             </w:r>
-            <w:proofErr w:type="spellEnd"/>
           </w:p>
         </w:tc>
         <w:tc>
@@ -6567,27 +6334,23 @@
             <w:pPr>
               <w:jc w:val="center"/>
             </w:pPr>
-            <w:proofErr w:type="spellStart"/>
             <w:r>
               <w:t>NearlySorted</w:t>
             </w:r>
-            <w:proofErr w:type="spellEnd"/>
-          </w:p>
-        </w:tc>
-        <w:tc>
-          <w:tcPr>
-            <w:tcW w:w="2160" w:type="dxa"/>
-            <w:shd w:val="clear" w:color="auto" w:fill="D9F2D0" w:themeFill="accent6" w:themeFillTint="33"/>
-          </w:tcPr>
-          <w:p>
-            <w:pPr>
-              <w:jc w:val="center"/>
-            </w:pPr>
-            <w:proofErr w:type="spellStart"/>
+          </w:p>
+        </w:tc>
+        <w:tc>
+          <w:tcPr>
+            <w:tcW w:w="2160" w:type="dxa"/>
+            <w:shd w:val="clear" w:color="auto" w:fill="D9F2D0" w:themeFill="accent6" w:themeFillTint="33"/>
+          </w:tcPr>
+          <w:p>
+            <w:pPr>
+              <w:jc w:val="center"/>
+            </w:pPr>
             <w:r>
               <w:t>InsertionSort</w:t>
             </w:r>
-            <w:proofErr w:type="spellEnd"/>
           </w:p>
         </w:tc>
         <w:tc>
@@ -6629,27 +6392,23 @@
             <w:pPr>
               <w:jc w:val="center"/>
             </w:pPr>
-            <w:proofErr w:type="spellStart"/>
             <w:r>
               <w:t>NearlySorted</w:t>
             </w:r>
-            <w:proofErr w:type="spellEnd"/>
-          </w:p>
-        </w:tc>
-        <w:tc>
-          <w:tcPr>
-            <w:tcW w:w="2160" w:type="dxa"/>
-            <w:shd w:val="clear" w:color="auto" w:fill="D9F2D0" w:themeFill="accent6" w:themeFillTint="33"/>
-          </w:tcPr>
-          <w:p>
-            <w:pPr>
-              <w:jc w:val="center"/>
-            </w:pPr>
-            <w:proofErr w:type="spellStart"/>
+          </w:p>
+        </w:tc>
+        <w:tc>
+          <w:tcPr>
+            <w:tcW w:w="2160" w:type="dxa"/>
+            <w:shd w:val="clear" w:color="auto" w:fill="D9F2D0" w:themeFill="accent6" w:themeFillTint="33"/>
+          </w:tcPr>
+          <w:p>
+            <w:pPr>
+              <w:jc w:val="center"/>
+            </w:pPr>
             <w:r>
               <w:t>SelectionSort</w:t>
             </w:r>
-            <w:proofErr w:type="spellEnd"/>
           </w:p>
         </w:tc>
         <w:tc>
@@ -6691,27 +6450,23 @@
             <w:pPr>
               <w:jc w:val="center"/>
             </w:pPr>
-            <w:proofErr w:type="spellStart"/>
             <w:r>
               <w:t>NearlySorted</w:t>
             </w:r>
-            <w:proofErr w:type="spellEnd"/>
-          </w:p>
-        </w:tc>
-        <w:tc>
-          <w:tcPr>
-            <w:tcW w:w="2160" w:type="dxa"/>
-            <w:shd w:val="clear" w:color="auto" w:fill="D9F2D0" w:themeFill="accent6" w:themeFillTint="33"/>
-          </w:tcPr>
-          <w:p>
-            <w:pPr>
-              <w:jc w:val="center"/>
-            </w:pPr>
-            <w:proofErr w:type="spellStart"/>
+          </w:p>
+        </w:tc>
+        <w:tc>
+          <w:tcPr>
+            <w:tcW w:w="2160" w:type="dxa"/>
+            <w:shd w:val="clear" w:color="auto" w:fill="D9F2D0" w:themeFill="accent6" w:themeFillTint="33"/>
+          </w:tcPr>
+          <w:p>
+            <w:pPr>
+              <w:jc w:val="center"/>
+            </w:pPr>
             <w:r>
               <w:t>MergeSort</w:t>
             </w:r>
-            <w:proofErr w:type="spellEnd"/>
           </w:p>
         </w:tc>
         <w:tc>
@@ -6753,27 +6508,23 @@
             <w:pPr>
               <w:jc w:val="center"/>
             </w:pPr>
-            <w:proofErr w:type="spellStart"/>
             <w:r>
               <w:t>NearlySorted</w:t>
             </w:r>
-            <w:proofErr w:type="spellEnd"/>
-          </w:p>
-        </w:tc>
-        <w:tc>
-          <w:tcPr>
-            <w:tcW w:w="2160" w:type="dxa"/>
-            <w:shd w:val="clear" w:color="auto" w:fill="D9F2D0" w:themeFill="accent6" w:themeFillTint="33"/>
-          </w:tcPr>
-          <w:p>
-            <w:pPr>
-              <w:jc w:val="center"/>
-            </w:pPr>
-            <w:proofErr w:type="spellStart"/>
+          </w:p>
+        </w:tc>
+        <w:tc>
+          <w:tcPr>
+            <w:tcW w:w="2160" w:type="dxa"/>
+            <w:shd w:val="clear" w:color="auto" w:fill="D9F2D0" w:themeFill="accent6" w:themeFillTint="33"/>
+          </w:tcPr>
+          <w:p>
+            <w:pPr>
+              <w:jc w:val="center"/>
+            </w:pPr>
             <w:r>
               <w:t>QuickSort</w:t>
             </w:r>
-            <w:proofErr w:type="spellEnd"/>
           </w:p>
         </w:tc>
         <w:tc>
@@ -6815,11 +6566,9 @@
             <w:pPr>
               <w:jc w:val="center"/>
             </w:pPr>
-            <w:proofErr w:type="spellStart"/>
             <w:r>
               <w:t>NearlySorted</w:t>
             </w:r>
-            <w:proofErr w:type="spellEnd"/>
           </w:p>
         </w:tc>
         <w:tc>
@@ -6875,27 +6624,23 @@
             <w:pPr>
               <w:jc w:val="center"/>
             </w:pPr>
-            <w:proofErr w:type="spellStart"/>
             <w:r>
               <w:t>NearlySorted</w:t>
             </w:r>
-            <w:proofErr w:type="spellEnd"/>
-          </w:p>
-        </w:tc>
-        <w:tc>
-          <w:tcPr>
-            <w:tcW w:w="2160" w:type="dxa"/>
-            <w:shd w:val="clear" w:color="auto" w:fill="D9F2D0" w:themeFill="accent6" w:themeFillTint="33"/>
-          </w:tcPr>
-          <w:p>
-            <w:pPr>
-              <w:jc w:val="center"/>
-            </w:pPr>
-            <w:proofErr w:type="spellStart"/>
+          </w:p>
+        </w:tc>
+        <w:tc>
+          <w:tcPr>
+            <w:tcW w:w="2160" w:type="dxa"/>
+            <w:shd w:val="clear" w:color="auto" w:fill="D9F2D0" w:themeFill="accent6" w:themeFillTint="33"/>
+          </w:tcPr>
+          <w:p>
+            <w:pPr>
+              <w:jc w:val="center"/>
+            </w:pPr>
             <w:r>
               <w:t>QuickSortRandom</w:t>
             </w:r>
-            <w:proofErr w:type="spellEnd"/>
           </w:p>
         </w:tc>
         <w:tc>
@@ -6959,7 +6704,6 @@
           <w:lang w:eastAsia="en-GB"/>
         </w:rPr>
       </w:pPr>
-      <w:proofErr w:type="spellStart"/>
       <w:r>
         <w:rPr>
           <w:rFonts w:eastAsia="Times New Roman" w:cs="Menlo"/>
@@ -6970,61 +6714,8 @@
           <w:szCs w:val="22"/>
           <w:lang w:eastAsia="en-GB"/>
         </w:rPr>
-        <w:t>BubbleSort</w:t>
+        <w:t>BubbleSort, InsertionSort and SelectionSort</w:t>
       </w:r>
-      <w:proofErr w:type="spellEnd"/>
-      <w:r>
-        <w:rPr>
-          <w:rFonts w:eastAsia="Times New Roman" w:cs="Menlo"/>
-          <w:b/>
-          <w:bCs/>
-          <w:color w:val="000000"/>
-          <w:sz w:val="22"/>
-          <w:szCs w:val="22"/>
-          <w:lang w:eastAsia="en-GB"/>
-        </w:rPr>
-        <w:t xml:space="preserve">, </w:t>
-      </w:r>
-      <w:proofErr w:type="spellStart"/>
-      <w:r>
-        <w:rPr>
-          <w:rFonts w:eastAsia="Times New Roman" w:cs="Menlo"/>
-          <w:b/>
-          <w:bCs/>
-          <w:color w:val="000000"/>
-          <w:sz w:val="22"/>
-          <w:szCs w:val="22"/>
-          <w:lang w:eastAsia="en-GB"/>
-        </w:rPr>
-        <w:t>InsertionSort</w:t>
-      </w:r>
-      <w:proofErr w:type="spellEnd"/>
-      <w:r>
-        <w:rPr>
-          <w:rFonts w:eastAsia="Times New Roman" w:cs="Menlo"/>
-          <w:b/>
-          <w:bCs/>
-          <w:color w:val="000000"/>
-          <w:sz w:val="22"/>
-          <w:szCs w:val="22"/>
-          <w:lang w:eastAsia="en-GB"/>
-        </w:rPr>
-        <w:t xml:space="preserve"> and </w:t>
-      </w:r>
-      <w:proofErr w:type="spellStart"/>
-      <w:r>
-        <w:rPr>
-          <w:rFonts w:eastAsia="Times New Roman" w:cs="Menlo"/>
-          <w:b/>
-          <w:bCs/>
-          <w:color w:val="000000"/>
-          <w:sz w:val="22"/>
-          <w:szCs w:val="22"/>
-          <w:lang w:eastAsia="en-GB"/>
-        </w:rPr>
-        <w:t>SelectionSort</w:t>
-      </w:r>
-      <w:proofErr w:type="spellEnd"/>
       <w:r>
         <w:rPr>
           <w:rFonts w:eastAsia="Times New Roman" w:cs="Menlo"/>
@@ -7095,7 +6786,6 @@
           <w:lang w:eastAsia="en-GB"/>
         </w:rPr>
       </w:pPr>
-      <w:proofErr w:type="spellStart"/>
       <w:r>
         <w:rPr>
           <w:rFonts w:eastAsia="Times New Roman" w:cs="Menlo"/>
@@ -7110,7 +6800,6 @@
         </w:rPr>
         <w:t>BubbleSort</w:t>
       </w:r>
-      <w:proofErr w:type="spellEnd"/>
       <w:r>
         <w:rPr>
           <w:rFonts w:eastAsia="Times New Roman" w:cs="Menlo"/>
@@ -7119,29 +6808,7 @@
           <w:szCs w:val="22"/>
           <w:lang w:eastAsia="en-GB"/>
         </w:rPr>
-        <w:t xml:space="preserve"> is the slowest on large descending arrays (68,736.02 </w:t>
-      </w:r>
-      <w:proofErr w:type="spellStart"/>
-      <w:r>
-        <w:rPr>
-          <w:rFonts w:eastAsia="Times New Roman" w:cs="Menlo"/>
-          <w:color w:val="000000"/>
-          <w:sz w:val="22"/>
-          <w:szCs w:val="22"/>
-          <w:lang w:eastAsia="en-GB"/>
-        </w:rPr>
-        <w:t>ms</w:t>
-      </w:r>
-      <w:proofErr w:type="spellEnd"/>
-      <w:r>
-        <w:rPr>
-          <w:rFonts w:eastAsia="Times New Roman" w:cs="Menlo"/>
-          <w:color w:val="000000"/>
-          <w:sz w:val="22"/>
-          <w:szCs w:val="22"/>
-          <w:lang w:eastAsia="en-GB"/>
-        </w:rPr>
-        <w:t xml:space="preserve"> for N=20,000), due to excessive swaps. </w:t>
+        <w:t xml:space="preserve"> is the slowest on large descending arrays (68,736.02 ms for N=20,000), due to excessive swaps. </w:t>
       </w:r>
     </w:p>
     <w:p>
@@ -7163,7 +6830,6 @@
           <w:lang w:eastAsia="en-GB"/>
         </w:rPr>
       </w:pPr>
-      <w:proofErr w:type="spellStart"/>
       <w:r>
         <w:rPr>
           <w:rFonts w:eastAsia="Times New Roman" w:cs="Menlo"/>
@@ -7178,7 +6844,6 @@
         </w:rPr>
         <w:t>InsertionSort</w:t>
       </w:r>
-      <w:proofErr w:type="spellEnd"/>
       <w:r>
         <w:rPr>
           <w:rFonts w:eastAsia="Times New Roman" w:cs="Menlo"/>
@@ -7187,51 +6852,7 @@
           <w:szCs w:val="22"/>
           <w:lang w:eastAsia="en-GB"/>
         </w:rPr>
-        <w:t xml:space="preserve"> performs best among O(N²) algorithms on nearly sorted data (8.08 </w:t>
-      </w:r>
-      <w:proofErr w:type="spellStart"/>
-      <w:r>
-        <w:rPr>
-          <w:rFonts w:eastAsia="Times New Roman" w:cs="Menlo"/>
-          <w:color w:val="000000"/>
-          <w:sz w:val="22"/>
-          <w:szCs w:val="22"/>
-          <w:lang w:eastAsia="en-GB"/>
-        </w:rPr>
-        <w:t>ms</w:t>
-      </w:r>
-      <w:proofErr w:type="spellEnd"/>
-      <w:r>
-        <w:rPr>
-          <w:rFonts w:eastAsia="Times New Roman" w:cs="Menlo"/>
-          <w:color w:val="000000"/>
-          <w:sz w:val="22"/>
-          <w:szCs w:val="22"/>
-          <w:lang w:eastAsia="en-GB"/>
-        </w:rPr>
-        <w:t xml:space="preserve"> for N=1,000), leveraging its O(N) best-case efficiency, but struggles with descending arrays (49,949.12 </w:t>
-      </w:r>
-      <w:proofErr w:type="spellStart"/>
-      <w:r>
-        <w:rPr>
-          <w:rFonts w:eastAsia="Times New Roman" w:cs="Menlo"/>
-          <w:color w:val="000000"/>
-          <w:sz w:val="22"/>
-          <w:szCs w:val="22"/>
-          <w:lang w:eastAsia="en-GB"/>
-        </w:rPr>
-        <w:t>ms</w:t>
-      </w:r>
-      <w:proofErr w:type="spellEnd"/>
-      <w:r>
-        <w:rPr>
-          <w:rFonts w:eastAsia="Times New Roman" w:cs="Menlo"/>
-          <w:color w:val="000000"/>
-          <w:sz w:val="22"/>
-          <w:szCs w:val="22"/>
-          <w:lang w:eastAsia="en-GB"/>
-        </w:rPr>
-        <w:t xml:space="preserve"> for N=20,000). </w:t>
+        <w:t xml:space="preserve"> performs best among O(N²) algorithms on nearly sorted data (8.08 ms for N=1,000), leveraging its O(N) best-case efficiency, but struggles with descending arrays (49,949.12 ms for N=20,000). </w:t>
       </w:r>
     </w:p>
     <w:p>
@@ -7253,7 +6874,6 @@
           <w:lang w:eastAsia="en-GB"/>
         </w:rPr>
       </w:pPr>
-      <w:proofErr w:type="spellStart"/>
       <w:r>
         <w:rPr>
           <w:rFonts w:eastAsia="Times New Roman" w:cs="Menlo"/>
@@ -7268,7 +6888,6 @@
         </w:rPr>
         <w:t>SelectionSort</w:t>
       </w:r>
-      <w:proofErr w:type="spellEnd"/>
       <w:r>
         <w:rPr>
           <w:rFonts w:eastAsia="Times New Roman" w:cs="Menlo"/>
@@ -7277,29 +6896,7 @@
           <w:szCs w:val="22"/>
           <w:lang w:eastAsia="en-GB"/>
         </w:rPr>
-        <w:t xml:space="preserve"> maintains consistent performance (around 17,000–18,000 </w:t>
-      </w:r>
-      <w:proofErr w:type="spellStart"/>
-      <w:r>
-        <w:rPr>
-          <w:rFonts w:eastAsia="Times New Roman" w:cs="Menlo"/>
-          <w:color w:val="000000"/>
-          <w:sz w:val="22"/>
-          <w:szCs w:val="22"/>
-          <w:lang w:eastAsia="en-GB"/>
-        </w:rPr>
-        <w:t>ms</w:t>
-      </w:r>
-      <w:proofErr w:type="spellEnd"/>
-      <w:r>
-        <w:rPr>
-          <w:rFonts w:eastAsia="Times New Roman" w:cs="Menlo"/>
-          <w:color w:val="000000"/>
-          <w:sz w:val="22"/>
-          <w:szCs w:val="22"/>
-          <w:lang w:eastAsia="en-GB"/>
-        </w:rPr>
-        <w:t xml:space="preserve"> for N=20,000) but does not benefit from partially sorted data, making it less practical.</w:t>
+        <w:t xml:space="preserve"> maintains consistent performance (around 17,000–18,000 ms for N=20,000) but does not benefit from partially sorted data, making it less practical.</w:t>
       </w:r>
     </w:p>
     <w:p>
@@ -7320,7 +6917,6 @@
           <w:lang w:eastAsia="en-GB"/>
         </w:rPr>
       </w:pPr>
-      <w:proofErr w:type="spellStart"/>
       <w:r>
         <w:rPr>
           <w:rFonts w:eastAsia="Times New Roman" w:cs="Menlo"/>
@@ -7333,7 +6929,6 @@
         </w:rPr>
         <w:t>MergeSort</w:t>
       </w:r>
-      <w:proofErr w:type="spellEnd"/>
       <w:r>
         <w:rPr>
           <w:rFonts w:eastAsia="Times New Roman" w:cs="Menlo"/>
@@ -7342,51 +6937,7 @@
           <w:szCs w:val="22"/>
           <w:lang w:eastAsia="en-GB"/>
         </w:rPr>
-        <w:t xml:space="preserve"> consistently achieves </w:t>
-      </w:r>
-      <w:proofErr w:type="gramStart"/>
-      <w:r>
-        <w:rPr>
-          <w:rFonts w:eastAsia="Times New Roman" w:cs="Menlo"/>
-          <w:color w:val="000000"/>
-          <w:sz w:val="22"/>
-          <w:szCs w:val="22"/>
-          <w:lang w:eastAsia="en-GB"/>
-        </w:rPr>
-        <w:t>O(</w:t>
-      </w:r>
-      <w:proofErr w:type="gramEnd"/>
-      <w:r>
-        <w:rPr>
-          <w:rFonts w:eastAsia="Times New Roman" w:cs="Menlo"/>
-          <w:color w:val="000000"/>
-          <w:sz w:val="22"/>
-          <w:szCs w:val="22"/>
-          <w:lang w:eastAsia="en-GB"/>
-        </w:rPr>
-        <w:t xml:space="preserve">N log N) complexity, with stable runtimes across all data types (125.52–146.77 </w:t>
-      </w:r>
-      <w:proofErr w:type="spellStart"/>
-      <w:r>
-        <w:rPr>
-          <w:rFonts w:eastAsia="Times New Roman" w:cs="Menlo"/>
-          <w:color w:val="000000"/>
-          <w:sz w:val="22"/>
-          <w:szCs w:val="22"/>
-          <w:lang w:eastAsia="en-GB"/>
-        </w:rPr>
-        <w:t>ms</w:t>
-      </w:r>
-      <w:proofErr w:type="spellEnd"/>
-      <w:r>
-        <w:rPr>
-          <w:rFonts w:eastAsia="Times New Roman" w:cs="Menlo"/>
-          <w:color w:val="000000"/>
-          <w:sz w:val="22"/>
-          <w:szCs w:val="22"/>
-          <w:lang w:eastAsia="en-GB"/>
-        </w:rPr>
-        <w:t xml:space="preserve"> for N=20,000), though its non-in-place nature requires additional memory.</w:t>
+        <w:t xml:space="preserve"> consistently achieves O(N log N) complexity, with stable runtimes across all data types (125.52–146.77 ms for N=20,000), though its non-in-place nature requires additional memory.</w:t>
       </w:r>
     </w:p>
     <w:p>
@@ -7407,7 +6958,6 @@
           <w:lang w:eastAsia="en-GB"/>
         </w:rPr>
       </w:pPr>
-      <w:proofErr w:type="spellStart"/>
       <w:r>
         <w:rPr>
           <w:rFonts w:eastAsia="Times New Roman" w:cs="Menlo"/>
@@ -7420,7 +6970,6 @@
         </w:rPr>
         <w:t>QuickSort</w:t>
       </w:r>
-      <w:proofErr w:type="spellEnd"/>
       <w:r>
         <w:rPr>
           <w:rFonts w:eastAsia="Times New Roman" w:cs="Menlo"/>
@@ -7429,73 +6978,7 @@
           <w:szCs w:val="22"/>
           <w:lang w:eastAsia="en-GB"/>
         </w:rPr>
-        <w:t xml:space="preserve"> with left-most pivot suffers worst-case O(N²) </w:t>
-      </w:r>
-      <w:proofErr w:type="spellStart"/>
-      <w:r>
-        <w:rPr>
-          <w:rFonts w:eastAsia="Times New Roman" w:cs="Menlo"/>
-          <w:color w:val="000000"/>
-          <w:sz w:val="22"/>
-          <w:szCs w:val="22"/>
-          <w:lang w:eastAsia="en-GB"/>
-        </w:rPr>
-        <w:t>behavior</w:t>
-      </w:r>
-      <w:proofErr w:type="spellEnd"/>
-      <w:r>
-        <w:rPr>
-          <w:rFonts w:eastAsia="Times New Roman" w:cs="Menlo"/>
-          <w:color w:val="000000"/>
-          <w:sz w:val="22"/>
-          <w:szCs w:val="22"/>
-          <w:lang w:eastAsia="en-GB"/>
-        </w:rPr>
-        <w:t xml:space="preserve"> on ascending and descending arrays (13,699.94 </w:t>
-      </w:r>
-      <w:proofErr w:type="spellStart"/>
-      <w:r>
-        <w:rPr>
-          <w:rFonts w:eastAsia="Times New Roman" w:cs="Menlo"/>
-          <w:color w:val="000000"/>
-          <w:sz w:val="22"/>
-          <w:szCs w:val="22"/>
-          <w:lang w:eastAsia="en-GB"/>
-        </w:rPr>
-        <w:t>ms</w:t>
-      </w:r>
-      <w:proofErr w:type="spellEnd"/>
-      <w:r>
-        <w:rPr>
-          <w:rFonts w:eastAsia="Times New Roman" w:cs="Menlo"/>
-          <w:color w:val="000000"/>
-          <w:sz w:val="22"/>
-          <w:szCs w:val="22"/>
-          <w:lang w:eastAsia="en-GB"/>
-        </w:rPr>
-        <w:t xml:space="preserve"> and 27,419.10 </w:t>
-      </w:r>
-      <w:proofErr w:type="spellStart"/>
-      <w:r>
-        <w:rPr>
-          <w:rFonts w:eastAsia="Times New Roman" w:cs="Menlo"/>
-          <w:color w:val="000000"/>
-          <w:sz w:val="22"/>
-          <w:szCs w:val="22"/>
-          <w:lang w:eastAsia="en-GB"/>
-        </w:rPr>
-        <w:t>ms</w:t>
-      </w:r>
-      <w:proofErr w:type="spellEnd"/>
-      <w:r>
-        <w:rPr>
-          <w:rFonts w:eastAsia="Times New Roman" w:cs="Menlo"/>
-          <w:color w:val="000000"/>
-          <w:sz w:val="22"/>
-          <w:szCs w:val="22"/>
-          <w:lang w:eastAsia="en-GB"/>
-        </w:rPr>
-        <w:t xml:space="preserve"> for N=20,000), due to unbalanced partitions, posing a stack overflow risk for larger arrays. </w:t>
+        <w:t xml:space="preserve"> with left-most pivot suffers worst-case O(N²) behavior on ascending and descending arrays (13,699.94 ms and 27,419.10 ms for N=20,000), due to unbalanced partitions, posing a stack overflow risk for larger arrays. </w:t>
       </w:r>
     </w:p>
     <w:p>
@@ -7541,7 +7024,6 @@
         </w:rPr>
         <w:t xml:space="preserve"> and </w:t>
       </w:r>
-      <w:proofErr w:type="spellStart"/>
       <w:r>
         <w:rPr>
           <w:rFonts w:eastAsia="Times New Roman" w:cs="Menlo"/>
@@ -7554,7 +7036,6 @@
         </w:rPr>
         <w:t>QuickSortRandom</w:t>
       </w:r>
-      <w:proofErr w:type="spellEnd"/>
       <w:r>
         <w:rPr>
           <w:rFonts w:eastAsia="Times New Roman" w:cs="Menlo"/>
@@ -7563,73 +7044,7 @@
           <w:szCs w:val="22"/>
           <w:lang w:eastAsia="en-GB"/>
         </w:rPr>
-        <w:t xml:space="preserve"> mitigate this, achieving near </w:t>
-      </w:r>
-      <w:proofErr w:type="gramStart"/>
-      <w:r>
-        <w:rPr>
-          <w:rFonts w:eastAsia="Times New Roman" w:cs="Menlo"/>
-          <w:color w:val="000000"/>
-          <w:sz w:val="22"/>
-          <w:szCs w:val="22"/>
-          <w:lang w:eastAsia="en-GB"/>
-        </w:rPr>
-        <w:t>O(</w:t>
-      </w:r>
-      <w:proofErr w:type="gramEnd"/>
-      <w:r>
-        <w:rPr>
-          <w:rFonts w:eastAsia="Times New Roman" w:cs="Menlo"/>
-          <w:color w:val="000000"/>
-          <w:sz w:val="22"/>
-          <w:szCs w:val="22"/>
-          <w:lang w:eastAsia="en-GB"/>
-        </w:rPr>
-        <w:t xml:space="preserve">N log N) performance (58.75 </w:t>
-      </w:r>
-      <w:proofErr w:type="spellStart"/>
-      <w:r>
-        <w:rPr>
-          <w:rFonts w:eastAsia="Times New Roman" w:cs="Menlo"/>
-          <w:color w:val="000000"/>
-          <w:sz w:val="22"/>
-          <w:szCs w:val="22"/>
-          <w:lang w:eastAsia="en-GB"/>
-        </w:rPr>
-        <w:t>ms</w:t>
-      </w:r>
-      <w:proofErr w:type="spellEnd"/>
-      <w:r>
-        <w:rPr>
-          <w:rFonts w:eastAsia="Times New Roman" w:cs="Menlo"/>
-          <w:color w:val="000000"/>
-          <w:sz w:val="22"/>
-          <w:szCs w:val="22"/>
-          <w:lang w:eastAsia="en-GB"/>
-        </w:rPr>
-        <w:t xml:space="preserve"> and 76.84 </w:t>
-      </w:r>
-      <w:proofErr w:type="spellStart"/>
-      <w:r>
-        <w:rPr>
-          <w:rFonts w:eastAsia="Times New Roman" w:cs="Menlo"/>
-          <w:color w:val="000000"/>
-          <w:sz w:val="22"/>
-          <w:szCs w:val="22"/>
-          <w:lang w:eastAsia="en-GB"/>
-        </w:rPr>
-        <w:t>ms</w:t>
-      </w:r>
-      <w:proofErr w:type="spellEnd"/>
-      <w:r>
-        <w:rPr>
-          <w:rFonts w:eastAsia="Times New Roman" w:cs="Menlo"/>
-          <w:color w:val="000000"/>
-          <w:sz w:val="22"/>
-          <w:szCs w:val="22"/>
-          <w:lang w:eastAsia="en-GB"/>
-        </w:rPr>
-        <w:t xml:space="preserve"> for N=20,000 random), with </w:t>
+        <w:t xml:space="preserve"> mitigate this, achieving near O(N log N) performance (58.75 ms and 76.84 ms for N=20,000 random), with </w:t>
       </w:r>
       <w:r>
         <w:rPr>
@@ -7683,7 +7098,6 @@
         </w:rPr>
         <w:t xml:space="preserve">On random and nearly sorted data, </w:t>
       </w:r>
-      <w:proofErr w:type="spellStart"/>
       <w:r>
         <w:rPr>
           <w:rFonts w:eastAsia="Times New Roman" w:cs="Menlo"/>
@@ -7694,35 +7108,8 @@
           <w:szCs w:val="22"/>
           <w:lang w:eastAsia="en-GB"/>
         </w:rPr>
-        <w:t>QuickSort</w:t>
+        <w:t>QuickSort variants outperform MergeSort</w:t>
       </w:r>
-      <w:proofErr w:type="spellEnd"/>
-      <w:r>
-        <w:rPr>
-          <w:rFonts w:eastAsia="Times New Roman" w:cs="Menlo"/>
-          <w:i/>
-          <w:iCs/>
-          <w:color w:val="000000"/>
-          <w:sz w:val="22"/>
-          <w:szCs w:val="22"/>
-          <w:lang w:eastAsia="en-GB"/>
-        </w:rPr>
-        <w:t xml:space="preserve"> variants outperform </w:t>
-      </w:r>
-      <w:proofErr w:type="spellStart"/>
-      <w:r>
-        <w:rPr>
-          <w:rFonts w:eastAsia="Times New Roman" w:cs="Menlo"/>
-          <w:i/>
-          <w:iCs/>
-          <w:color w:val="000000"/>
-          <w:sz w:val="22"/>
-          <w:szCs w:val="22"/>
-          <w:lang w:eastAsia="en-GB"/>
-        </w:rPr>
-        <w:t>MergeSort</w:t>
-      </w:r>
-      <w:proofErr w:type="spellEnd"/>
       <w:r>
         <w:rPr>
           <w:rFonts w:eastAsia="Times New Roman" w:cs="Menlo"/>
@@ -7769,29 +7156,7 @@
           <w:color w:val="000000"/>
           <w:lang w:eastAsia="en-GB"/>
         </w:rPr>
-        <w:t>O(</w:t>
-      </w:r>
-      <w:proofErr w:type="spellStart"/>
-      <w:r>
-        <w:rPr>
-          <w:rFonts w:eastAsia="Times New Roman" w:cs="Menlo"/>
-          <w:b/>
-          <w:bCs/>
-          <w:color w:val="000000"/>
-          <w:lang w:eastAsia="en-GB"/>
-        </w:rPr>
-        <w:t>NlogN</w:t>
-      </w:r>
-      <w:proofErr w:type="spellEnd"/>
-      <w:r>
-        <w:rPr>
-          <w:rFonts w:eastAsia="Times New Roman" w:cs="Menlo"/>
-          <w:b/>
-          <w:bCs/>
-          <w:color w:val="000000"/>
-          <w:lang w:eastAsia="en-GB"/>
-        </w:rPr>
-        <w:t>)</w:t>
+        <w:t>O(NlogN)</w:t>
       </w:r>
       <w:r>
         <w:rPr>
@@ -7799,25 +7164,7 @@
           <w:color w:val="000000"/>
           <w:lang w:eastAsia="en-GB"/>
         </w:rPr>
-        <w:t xml:space="preserve"> algorithms, with QuickSortMedian3 being the most efficient for general-purpose sorting, while </w:t>
-      </w:r>
-      <w:proofErr w:type="spellStart"/>
-      <w:r>
-        <w:rPr>
-          <w:rFonts w:eastAsia="Times New Roman" w:cs="Menlo"/>
-          <w:color w:val="000000"/>
-          <w:lang w:eastAsia="en-GB"/>
-        </w:rPr>
-        <w:t>MergeSort</w:t>
-      </w:r>
-      <w:proofErr w:type="spellEnd"/>
-      <w:r>
-        <w:rPr>
-          <w:rFonts w:eastAsia="Times New Roman" w:cs="Menlo"/>
-          <w:color w:val="000000"/>
-          <w:lang w:eastAsia="en-GB"/>
-        </w:rPr>
-        <w:t xml:space="preserve"> is preferable for stability and predictability</w:t>
+        <w:t xml:space="preserve"> algorithms, with QuickSortMedian3 being the most efficient for general-purpose sorting, while MergeSort is preferable for stability and predictability</w:t>
       </w:r>
       <w:r>
         <w:rPr>
@@ -7836,7 +7183,12 @@
       </w:pPr>
     </w:p>
     <w:sectPr>
-      <w:headerReference w:type="default" r:id="rId7"/>
+      <w:headerReference w:type="even" r:id="rId7"/>
+      <w:headerReference w:type="default" r:id="rId8"/>
+      <w:footerReference w:type="even" r:id="rId9"/>
+      <w:footerReference w:type="default" r:id="rId10"/>
+      <w:headerReference w:type="first" r:id="rId11"/>
+      <w:footerReference w:type="first" r:id="rId12"/>
       <w:pgSz w:w="11906" w:h="16838"/>
       <w:pgMar w:top="1440" w:right="1440" w:bottom="1440" w:left="1440" w:header="708" w:footer="708" w:gutter="0"/>
       <w:cols w:space="708"/>
@@ -7871,6 +7223,45 @@
 </w:endnotes>
 </file>
 
+<file path=word/footer1.xml><?xml version="1.0" encoding="utf-8"?>
+<w:ftr xmlns:wpc="http://schemas.microsoft.com/office/word/2010/wordprocessingCanvas" xmlns:cx="http://schemas.microsoft.com/office/drawing/2014/chartex" xmlns:cx1="http://schemas.microsoft.com/office/drawing/2015/9/8/chartex" xmlns:cx2="http://schemas.microsoft.com/office/drawing/2015/10/21/chartex" xmlns:cx3="http://schemas.microsoft.com/office/drawing/2016/5/9/chartex" xmlns:cx4="http://schemas.microsoft.com/office/drawing/2016/5/10/chartex" xmlns:cx5="http://schemas.microsoft.com/office/drawing/2016/5/11/chartex" xmlns:cx6="http://schemas.microsoft.com/office/drawing/2016/5/12/chartex" xmlns:cx7="http://schemas.microsoft.com/office/drawing/2016/5/13/chartex" xmlns:cx8="http://schemas.microsoft.com/office/drawing/2016/5/14/chartex" xmlns:mc="http://schemas.openxmlformats.org/markup-compatibility/2006" xmlns:aink="http://schemas.microsoft.com/office/drawing/2016/ink" xmlns:am3d="http://schemas.microsoft.com/office/drawing/2017/model3d" xmlns:o="urn:schemas-microsoft-com:office:office" xmlns:oel="http://schemas.microsoft.com/office/2019/extlst" xmlns:r="http://schemas.openxmlformats.org/officeDocument/2006/relationships" xmlns:m="http://schemas.openxmlformats.org/officeDocument/2006/math" xmlns:v="urn:schemas-microsoft-com:vml" xmlns:wp14="http://schemas.microsoft.com/office/word/2010/wordprocessingDrawing" xmlns:wp="http://schemas.openxmlformats.org/drawingml/2006/wordprocessingDrawing" xmlns:w10="urn:schemas-microsoft-com:office:word" xmlns:w="http://schemas.openxmlformats.org/wordprocessingml/2006/main" xmlns:w14="http://schemas.microsoft.com/office/word/2010/wordml" xmlns:w15="http://schemas.microsoft.com/office/word/2012/wordml" xmlns:w16cex="http://schemas.microsoft.com/office/word/2018/wordml/cex" xmlns:w16cid="http://schemas.microsoft.com/office/word/2016/wordml/cid" xmlns:w16="http://schemas.microsoft.com/office/word/2018/wordml" xmlns:w16du="http://schemas.microsoft.com/office/word/2023/wordml/word16du" xmlns:w16sdtdh="http://schemas.microsoft.com/office/word/2020/wordml/sdtdatahash" xmlns:w16sdtfl="http://schemas.microsoft.com/office/word/2024/wordml/sdtformatlock" xmlns:w16se="http://schemas.microsoft.com/office/word/2015/wordml/symex" xmlns:wpg="http://schemas.microsoft.com/office/word/2010/wordprocessingGroup" xmlns:wpi="http://schemas.microsoft.com/office/word/2010/wordprocessingInk" xmlns:wne="http://schemas.microsoft.com/office/word/2006/wordml" xmlns:wps="http://schemas.microsoft.com/office/word/2010/wordprocessingShape" mc:Ignorable="w14 w15 w16se w16cid w16 w16cex w16sdtdh w16sdtfl w16du wp14">
+  <w:p>
+    <w:pPr>
+      <w:pStyle w:val="Footer"/>
+    </w:pPr>
+  </w:p>
+</w:ftr>
+</file>
+
+<file path=word/footer2.xml><?xml version="1.0" encoding="utf-8"?>
+<w:ftr xmlns:wpc="http://schemas.microsoft.com/office/word/2010/wordprocessingCanvas" xmlns:cx="http://schemas.microsoft.com/office/drawing/2014/chartex" xmlns:cx1="http://schemas.microsoft.com/office/drawing/2015/9/8/chartex" xmlns:cx2="http://schemas.microsoft.com/office/drawing/2015/10/21/chartex" xmlns:cx3="http://schemas.microsoft.com/office/drawing/2016/5/9/chartex" xmlns:cx4="http://schemas.microsoft.com/office/drawing/2016/5/10/chartex" xmlns:cx5="http://schemas.microsoft.com/office/drawing/2016/5/11/chartex" xmlns:cx6="http://schemas.microsoft.com/office/drawing/2016/5/12/chartex" xmlns:cx7="http://schemas.microsoft.com/office/drawing/2016/5/13/chartex" xmlns:cx8="http://schemas.microsoft.com/office/drawing/2016/5/14/chartex" xmlns:mc="http://schemas.openxmlformats.org/markup-compatibility/2006" xmlns:aink="http://schemas.microsoft.com/office/drawing/2016/ink" xmlns:am3d="http://schemas.microsoft.com/office/drawing/2017/model3d" xmlns:o="urn:schemas-microsoft-com:office:office" xmlns:oel="http://schemas.microsoft.com/office/2019/extlst" xmlns:r="http://schemas.openxmlformats.org/officeDocument/2006/relationships" xmlns:m="http://schemas.openxmlformats.org/officeDocument/2006/math" xmlns:v="urn:schemas-microsoft-com:vml" xmlns:wp14="http://schemas.microsoft.com/office/word/2010/wordprocessingDrawing" xmlns:wp="http://schemas.openxmlformats.org/drawingml/2006/wordprocessingDrawing" xmlns:w10="urn:schemas-microsoft-com:office:word" xmlns:w="http://schemas.openxmlformats.org/wordprocessingml/2006/main" xmlns:w14="http://schemas.microsoft.com/office/word/2010/wordml" xmlns:w15="http://schemas.microsoft.com/office/word/2012/wordml" xmlns:w16cex="http://schemas.microsoft.com/office/word/2018/wordml/cex" xmlns:w16cid="http://schemas.microsoft.com/office/word/2016/wordml/cid" xmlns:w16="http://schemas.microsoft.com/office/word/2018/wordml" xmlns:w16du="http://schemas.microsoft.com/office/word/2023/wordml/word16du" xmlns:w16sdtdh="http://schemas.microsoft.com/office/word/2020/wordml/sdtdatahash" xmlns:w16sdtfl="http://schemas.microsoft.com/office/word/2024/wordml/sdtformatlock" xmlns:w16se="http://schemas.microsoft.com/office/word/2015/wordml/symex" xmlns:wpg="http://schemas.microsoft.com/office/word/2010/wordprocessingGroup" xmlns:wpi="http://schemas.microsoft.com/office/word/2010/wordprocessingInk" xmlns:wne="http://schemas.microsoft.com/office/word/2006/wordml" xmlns:wps="http://schemas.microsoft.com/office/word/2010/wordprocessingShape" mc:Ignorable="w14 w15 w16se w16cid w16 w16cex w16sdtdh w16sdtfl w16du wp14">
+  <w:p>
+    <w:pPr>
+      <w:pStyle w:val="Footer"/>
+    </w:pPr>
+    <w:r>
+      <w:t>Phu Tran (21985654) – Minh Quoc Cao (</w:t>
+    </w:r>
+    <w:r>
+      <w:t>21803620</w:t>
+    </w:r>
+    <w:r>
+      <w:t>)</w:t>
+    </w:r>
+  </w:p>
+</w:ftr>
+</file>
+
+<file path=word/footer3.xml><?xml version="1.0" encoding="utf-8"?>
+<w:ftr xmlns:wpc="http://schemas.microsoft.com/office/word/2010/wordprocessingCanvas" xmlns:cx="http://schemas.microsoft.com/office/drawing/2014/chartex" xmlns:cx1="http://schemas.microsoft.com/office/drawing/2015/9/8/chartex" xmlns:cx2="http://schemas.microsoft.com/office/drawing/2015/10/21/chartex" xmlns:cx3="http://schemas.microsoft.com/office/drawing/2016/5/9/chartex" xmlns:cx4="http://schemas.microsoft.com/office/drawing/2016/5/10/chartex" xmlns:cx5="http://schemas.microsoft.com/office/drawing/2016/5/11/chartex" xmlns:cx6="http://schemas.microsoft.com/office/drawing/2016/5/12/chartex" xmlns:cx7="http://schemas.microsoft.com/office/drawing/2016/5/13/chartex" xmlns:cx8="http://schemas.microsoft.com/office/drawing/2016/5/14/chartex" xmlns:mc="http://schemas.openxmlformats.org/markup-compatibility/2006" xmlns:aink="http://schemas.microsoft.com/office/drawing/2016/ink" xmlns:am3d="http://schemas.microsoft.com/office/drawing/2017/model3d" xmlns:o="urn:schemas-microsoft-com:office:office" xmlns:oel="http://schemas.microsoft.com/office/2019/extlst" xmlns:r="http://schemas.openxmlformats.org/officeDocument/2006/relationships" xmlns:m="http://schemas.openxmlformats.org/officeDocument/2006/math" xmlns:v="urn:schemas-microsoft-com:vml" xmlns:wp14="http://schemas.microsoft.com/office/word/2010/wordprocessingDrawing" xmlns:wp="http://schemas.openxmlformats.org/drawingml/2006/wordprocessingDrawing" xmlns:w10="urn:schemas-microsoft-com:office:word" xmlns:w="http://schemas.openxmlformats.org/wordprocessingml/2006/main" xmlns:w14="http://schemas.microsoft.com/office/word/2010/wordml" xmlns:w15="http://schemas.microsoft.com/office/word/2012/wordml" xmlns:w16cex="http://schemas.microsoft.com/office/word/2018/wordml/cex" xmlns:w16cid="http://schemas.microsoft.com/office/word/2016/wordml/cid" xmlns:w16="http://schemas.microsoft.com/office/word/2018/wordml" xmlns:w16du="http://schemas.microsoft.com/office/word/2023/wordml/word16du" xmlns:w16sdtdh="http://schemas.microsoft.com/office/word/2020/wordml/sdtdatahash" xmlns:w16sdtfl="http://schemas.microsoft.com/office/word/2024/wordml/sdtformatlock" xmlns:w16se="http://schemas.microsoft.com/office/word/2015/wordml/symex" xmlns:wpg="http://schemas.microsoft.com/office/word/2010/wordprocessingGroup" xmlns:wpi="http://schemas.microsoft.com/office/word/2010/wordprocessingInk" xmlns:wne="http://schemas.microsoft.com/office/word/2006/wordml" xmlns:wps="http://schemas.microsoft.com/office/word/2010/wordprocessingShape" mc:Ignorable="w14 w15 w16se w16cid w16 w16cex w16sdtdh w16sdtfl w16du wp14">
+  <w:p>
+    <w:pPr>
+      <w:pStyle w:val="Footer"/>
+    </w:pPr>
+  </w:p>
+</w:ftr>
+</file>
+
 <file path=word/footnotes.xml><?xml version="1.0" encoding="utf-8"?>
 <w:footnotes xmlns:wpc="http://schemas.microsoft.com/office/word/2010/wordprocessingCanvas" xmlns:cx="http://schemas.microsoft.com/office/drawing/2014/chartex" xmlns:cx1="http://schemas.microsoft.com/office/drawing/2015/9/8/chartex" xmlns:cx2="http://schemas.microsoft.com/office/drawing/2015/10/21/chartex" xmlns:cx3="http://schemas.microsoft.com/office/drawing/2016/5/9/chartex" xmlns:cx4="http://schemas.microsoft.com/office/drawing/2016/5/10/chartex" xmlns:cx5="http://schemas.microsoft.com/office/drawing/2016/5/11/chartex" xmlns:cx6="http://schemas.microsoft.com/office/drawing/2016/5/12/chartex" xmlns:cx7="http://schemas.microsoft.com/office/drawing/2016/5/13/chartex" xmlns:cx8="http://schemas.microsoft.com/office/drawing/2016/5/14/chartex" xmlns:mc="http://schemas.openxmlformats.org/markup-compatibility/2006" xmlns:aink="http://schemas.microsoft.com/office/drawing/2016/ink" xmlns:am3d="http://schemas.microsoft.com/office/drawing/2017/model3d" xmlns:o="urn:schemas-microsoft-com:office:office" xmlns:oel="http://schemas.microsoft.com/office/2019/extlst" xmlns:r="http://schemas.openxmlformats.org/officeDocument/2006/relationships" xmlns:m="http://schemas.openxmlformats.org/officeDocument/2006/math" xmlns:v="urn:schemas-microsoft-com:vml" xmlns:wp14="http://schemas.microsoft.com/office/word/2010/wordprocessingDrawing" xmlns:wp="http://schemas.openxmlformats.org/drawingml/2006/wordprocessingDrawing" xmlns:w10="urn:schemas-microsoft-com:office:word" xmlns:w="http://schemas.openxmlformats.org/wordprocessingml/2006/main" xmlns:w14="http://schemas.microsoft.com/office/word/2010/wordml" xmlns:w15="http://schemas.microsoft.com/office/word/2012/wordml" xmlns:w16cex="http://schemas.microsoft.com/office/word/2018/wordml/cex" xmlns:w16cid="http://schemas.microsoft.com/office/word/2016/wordml/cid" xmlns:w16="http://schemas.microsoft.com/office/word/2018/wordml" xmlns:w16du="http://schemas.microsoft.com/office/word/2023/wordml/word16du" xmlns:w16sdtdh="http://schemas.microsoft.com/office/word/2020/wordml/sdtdatahash" xmlns:w16sdtfl="http://schemas.microsoft.com/office/word/2024/wordml/sdtformatlock" xmlns:w16se="http://schemas.microsoft.com/office/word/2015/wordml/symex" xmlns:wpg="http://schemas.microsoft.com/office/word/2010/wordprocessingGroup" xmlns:wpi="http://schemas.microsoft.com/office/word/2010/wordprocessingInk" xmlns:wne="http://schemas.microsoft.com/office/word/2006/wordml" xmlns:wps="http://schemas.microsoft.com/office/word/2010/wordprocessingShape" mc:Ignorable="w14 w15 w16se w16cid w16 w16cex w16sdtdh w16sdtfl w16du wp14">
   <w:footnote w:type="separator" w:id="-1">
@@ -7901,6 +7292,16 @@
   <w:p>
     <w:pPr>
       <w:pStyle w:val="Header"/>
+    </w:pPr>
+  </w:p>
+</w:hdr>
+</file>
+
+<file path=word/header2.xml><?xml version="1.0" encoding="utf-8"?>
+<w:hdr xmlns:wpc="http://schemas.microsoft.com/office/word/2010/wordprocessingCanvas" xmlns:cx="http://schemas.microsoft.com/office/drawing/2014/chartex" xmlns:cx1="http://schemas.microsoft.com/office/drawing/2015/9/8/chartex" xmlns:cx2="http://schemas.microsoft.com/office/drawing/2015/10/21/chartex" xmlns:cx3="http://schemas.microsoft.com/office/drawing/2016/5/9/chartex" xmlns:cx4="http://schemas.microsoft.com/office/drawing/2016/5/10/chartex" xmlns:cx5="http://schemas.microsoft.com/office/drawing/2016/5/11/chartex" xmlns:cx6="http://schemas.microsoft.com/office/drawing/2016/5/12/chartex" xmlns:cx7="http://schemas.microsoft.com/office/drawing/2016/5/13/chartex" xmlns:cx8="http://schemas.microsoft.com/office/drawing/2016/5/14/chartex" xmlns:mc="http://schemas.openxmlformats.org/markup-compatibility/2006" xmlns:aink="http://schemas.microsoft.com/office/drawing/2016/ink" xmlns:am3d="http://schemas.microsoft.com/office/drawing/2017/model3d" xmlns:o="urn:schemas-microsoft-com:office:office" xmlns:oel="http://schemas.microsoft.com/office/2019/extlst" xmlns:r="http://schemas.openxmlformats.org/officeDocument/2006/relationships" xmlns:m="http://schemas.openxmlformats.org/officeDocument/2006/math" xmlns:v="urn:schemas-microsoft-com:vml" xmlns:wp14="http://schemas.microsoft.com/office/word/2010/wordprocessingDrawing" xmlns:wp="http://schemas.openxmlformats.org/drawingml/2006/wordprocessingDrawing" xmlns:w10="urn:schemas-microsoft-com:office:word" xmlns:w="http://schemas.openxmlformats.org/wordprocessingml/2006/main" xmlns:w14="http://schemas.microsoft.com/office/word/2010/wordml" xmlns:w15="http://schemas.microsoft.com/office/word/2012/wordml" xmlns:w16cex="http://schemas.microsoft.com/office/word/2018/wordml/cex" xmlns:w16cid="http://schemas.microsoft.com/office/word/2016/wordml/cid" xmlns:w16="http://schemas.microsoft.com/office/word/2018/wordml" xmlns:w16du="http://schemas.microsoft.com/office/word/2023/wordml/word16du" xmlns:w16sdtdh="http://schemas.microsoft.com/office/word/2020/wordml/sdtdatahash" xmlns:w16sdtfl="http://schemas.microsoft.com/office/word/2024/wordml/sdtformatlock" xmlns:w16se="http://schemas.microsoft.com/office/word/2015/wordml/symex" xmlns:wpg="http://schemas.microsoft.com/office/word/2010/wordprocessingGroup" xmlns:wpi="http://schemas.microsoft.com/office/word/2010/wordprocessingInk" xmlns:wne="http://schemas.microsoft.com/office/word/2006/wordml" xmlns:wps="http://schemas.microsoft.com/office/word/2010/wordprocessingShape" mc:Ignorable="w14 w15 w16se w16cid w16 w16cex w16sdtdh w16sdtfl w16du wp14">
+  <w:p>
+    <w:pPr>
+      <w:pStyle w:val="Header"/>
       <w:rPr>
         <w:lang w:val="vi-VN"/>
       </w:rPr>
@@ -7911,6 +7312,16 @@
       </w:rPr>
       <w:t>COMP5008 – Data Structures and Algorithms</w:t>
     </w:r>
+  </w:p>
+</w:hdr>
+</file>
+
+<file path=word/header3.xml><?xml version="1.0" encoding="utf-8"?>
+<w:hdr xmlns:wpc="http://schemas.microsoft.com/office/word/2010/wordprocessingCanvas" xmlns:cx="http://schemas.microsoft.com/office/drawing/2014/chartex" xmlns:cx1="http://schemas.microsoft.com/office/drawing/2015/9/8/chartex" xmlns:cx2="http://schemas.microsoft.com/office/drawing/2015/10/21/chartex" xmlns:cx3="http://schemas.microsoft.com/office/drawing/2016/5/9/chartex" xmlns:cx4="http://schemas.microsoft.com/office/drawing/2016/5/10/chartex" xmlns:cx5="http://schemas.microsoft.com/office/drawing/2016/5/11/chartex" xmlns:cx6="http://schemas.microsoft.com/office/drawing/2016/5/12/chartex" xmlns:cx7="http://schemas.microsoft.com/office/drawing/2016/5/13/chartex" xmlns:cx8="http://schemas.microsoft.com/office/drawing/2016/5/14/chartex" xmlns:mc="http://schemas.openxmlformats.org/markup-compatibility/2006" xmlns:aink="http://schemas.microsoft.com/office/drawing/2016/ink" xmlns:am3d="http://schemas.microsoft.com/office/drawing/2017/model3d" xmlns:o="urn:schemas-microsoft-com:office:office" xmlns:oel="http://schemas.microsoft.com/office/2019/extlst" xmlns:r="http://schemas.openxmlformats.org/officeDocument/2006/relationships" xmlns:m="http://schemas.openxmlformats.org/officeDocument/2006/math" xmlns:v="urn:schemas-microsoft-com:vml" xmlns:wp14="http://schemas.microsoft.com/office/word/2010/wordprocessingDrawing" xmlns:wp="http://schemas.openxmlformats.org/drawingml/2006/wordprocessingDrawing" xmlns:w10="urn:schemas-microsoft-com:office:word" xmlns:w="http://schemas.openxmlformats.org/wordprocessingml/2006/main" xmlns:w14="http://schemas.microsoft.com/office/word/2010/wordml" xmlns:w15="http://schemas.microsoft.com/office/word/2012/wordml" xmlns:w16cex="http://schemas.microsoft.com/office/word/2018/wordml/cex" xmlns:w16cid="http://schemas.microsoft.com/office/word/2016/wordml/cid" xmlns:w16="http://schemas.microsoft.com/office/word/2018/wordml" xmlns:w16du="http://schemas.microsoft.com/office/word/2023/wordml/word16du" xmlns:w16sdtdh="http://schemas.microsoft.com/office/word/2020/wordml/sdtdatahash" xmlns:w16sdtfl="http://schemas.microsoft.com/office/word/2024/wordml/sdtformatlock" xmlns:w16se="http://schemas.microsoft.com/office/word/2015/wordml/symex" xmlns:wpg="http://schemas.microsoft.com/office/word/2010/wordprocessingGroup" xmlns:wpi="http://schemas.microsoft.com/office/word/2010/wordprocessingInk" xmlns:wne="http://schemas.microsoft.com/office/word/2006/wordml" xmlns:wps="http://schemas.microsoft.com/office/word/2010/wordprocessingShape" mc:Ignorable="w14 w15 w16se w16cid w16 w16cex w16sdtdh w16sdtfl w16du wp14">
+  <w:p>
+    <w:pPr>
+      <w:pStyle w:val="Header"/>
+    </w:pPr>
   </w:p>
 </w:hdr>
 </file>

</xml_diff>